<commit_message>
(WIP) Progress on report
</commit_message>
<xml_diff>
--- a/docs/report.docx
+++ b/docs/report.docx
@@ -231,6 +231,8 @@
         <w:t xml:space="preserve"> Chrome.</w:t>
       </w:r>
     </w:p>
+    <w:p/>
+    <w:p/>
     <w:p/>
     <w:p/>
     <w:p/>
@@ -267,7 +269,6 @@
           <w:docPartUnique/>
         </w:docPartObj>
       </w:sdtPr>
-      <w:sdtEndPr/>
       <w:sdtContent>
         <w:p>
           <w:pPr>
@@ -415,10 +416,6 @@
     <w:p/>
     <w:p/>
     <w:p/>
-    <w:p>
-      <w:bookmarkStart w:id="0" w:name="_GoBack"/>
-      <w:bookmarkEnd w:id="0"/>
-    </w:p>
     <w:p/>
     <w:p/>
     <w:p/>
@@ -441,6 +438,7 @@
     <w:p/>
     <w:p/>
     <w:p/>
+    <w:p/>
     <w:p>
       <w:pPr>
         <w:rPr>
@@ -450,14 +448,23 @@
           <w:u w:val="single"/>
         </w:rPr>
       </w:pPr>
-      <w:r>
+    </w:p>
+    <w:p>
+      <w:pPr>
         <w:rPr>
           <w:rFonts w:ascii="Times New Roman" w:hAnsi="Times New Roman" w:cs="Times New Roman"/>
           <w:b/>
           <w:sz w:val="32"/>
           <w:u w:val="single"/>
         </w:rPr>
-        <w:lastRenderedPageBreak/>
+      </w:pPr>
+      <w:r>
+        <w:rPr>
+          <w:rFonts w:ascii="Times New Roman" w:hAnsi="Times New Roman" w:cs="Times New Roman"/>
+          <w:b/>
+          <w:sz w:val="32"/>
+          <w:u w:val="single"/>
+        </w:rPr>
         <w:t xml:space="preserve">1 – </w:t>
       </w:r>
       <w:r>
@@ -834,6 +841,15 @@
       <w:pPr>
         <w:rPr>
           <w:rFonts w:ascii="Times New Roman" w:hAnsi="Times New Roman" w:cs="Times New Roman"/>
+          <w:b/>
+          <w:sz w:val="32"/>
+        </w:rPr>
+      </w:pPr>
+    </w:p>
+    <w:p>
+      <w:pPr>
+        <w:rPr>
+          <w:rFonts w:ascii="Times New Roman" w:hAnsi="Times New Roman" w:cs="Times New Roman"/>
           <w:sz w:val="24"/>
         </w:rPr>
       </w:pPr>
@@ -856,7 +872,6 @@
           <w:szCs w:val="32"/>
           <w:u w:val="single"/>
         </w:rPr>
-        <w:lastRenderedPageBreak/>
         <w:t xml:space="preserve">2 – </w:t>
       </w:r>
       <w:r>
@@ -873,18 +888,17 @@
     <w:tbl>
       <w:tblPr>
         <w:tblStyle w:val="TableGrid"/>
-        <w:tblW w:w="0" w:type="auto"/>
+        <w:tblW w:w="10485" w:type="dxa"/>
         <w:tblLook w:val="04A0" w:firstRow="1" w:lastRow="0" w:firstColumn="1" w:lastColumn="0" w:noHBand="0" w:noVBand="1"/>
       </w:tblPr>
       <w:tblGrid>
-        <w:gridCol w:w="3005"/>
-        <w:gridCol w:w="3005"/>
-        <w:gridCol w:w="3006"/>
+        <w:gridCol w:w="2108"/>
+        <w:gridCol w:w="8377"/>
       </w:tblGrid>
       <w:tr>
         <w:tc>
           <w:tcPr>
-            <w:tcW w:w="3005" w:type="dxa"/>
+            <w:tcW w:w="2108" w:type="dxa"/>
           </w:tcPr>
           <w:p>
             <w:pPr>
@@ -907,7 +921,7 @@
         </w:tc>
         <w:tc>
           <w:tcPr>
-            <w:tcW w:w="3005" w:type="dxa"/>
+            <w:tcW w:w="8377" w:type="dxa"/>
           </w:tcPr>
           <w:p>
             <w:pPr>
@@ -924,30 +938,7 @@
                 <w:b/>
                 <w:sz w:val="24"/>
               </w:rPr>
-              <w:t>Input</w:t>
-            </w:r>
-          </w:p>
-        </w:tc>
-        <w:tc>
-          <w:tcPr>
-            <w:tcW w:w="3006" w:type="dxa"/>
-          </w:tcPr>
-          <w:p>
-            <w:pPr>
-              <w:jc w:val="center"/>
-              <w:rPr>
-                <w:rFonts w:ascii="Times New Roman" w:hAnsi="Times New Roman" w:cs="Times New Roman"/>
-                <w:b/>
-                <w:sz w:val="24"/>
-              </w:rPr>
-            </w:pPr>
-            <w:r>
-              <w:rPr>
-                <w:rFonts w:ascii="Times New Roman" w:hAnsi="Times New Roman" w:cs="Times New Roman"/>
-                <w:b/>
-                <w:sz w:val="24"/>
-              </w:rPr>
-              <w:t>Output</w:t>
+              <w:t>Result</w:t>
             </w:r>
           </w:p>
         </w:tc>
@@ -955,11 +946,11 @@
       <w:tr>
         <w:tc>
           <w:tcPr>
-            <w:tcW w:w="3005" w:type="dxa"/>
+            <w:tcW w:w="2108" w:type="dxa"/>
           </w:tcPr>
           <w:p>
             <w:pPr>
-              <w:jc w:val="both"/>
+              <w:jc w:val="center"/>
               <w:rPr>
                 <w:rFonts w:ascii="Times New Roman" w:hAnsi="Times New Roman" w:cs="Times New Roman"/>
                 <w:sz w:val="24"/>
@@ -975,7 +966,7 @@
           </w:p>
           <w:p>
             <w:pPr>
-              <w:jc w:val="both"/>
+              <w:jc w:val="center"/>
               <w:rPr>
                 <w:rFonts w:ascii="Times New Roman" w:hAnsi="Times New Roman" w:cs="Times New Roman"/>
                 <w:sz w:val="24"/>
@@ -985,25 +976,137 @@
         </w:tc>
         <w:tc>
           <w:tcPr>
-            <w:tcW w:w="3005" w:type="dxa"/>
+            <w:tcW w:w="8377" w:type="dxa"/>
           </w:tcPr>
           <w:p>
             <w:pPr>
-              <w:jc w:val="both"/>
-              <w:rPr>
-                <w:rFonts w:ascii="Times New Roman" w:hAnsi="Times New Roman" w:cs="Times New Roman"/>
-                <w:sz w:val="24"/>
-              </w:rPr>
-            </w:pPr>
-          </w:p>
-        </w:tc>
-        <w:tc>
-          <w:tcPr>
-            <w:tcW w:w="3006" w:type="dxa"/>
-          </w:tcPr>
-          <w:p>
-            <w:pPr>
-              <w:jc w:val="both"/>
+              <w:rPr>
+                <w:b/>
+                <w:noProof/>
+              </w:rPr>
+            </w:pPr>
+            <w:r>
+              <w:rPr>
+                <w:b/>
+                <w:noProof/>
+              </w:rPr>
+              <w:t>Input:</w:t>
+            </w:r>
+          </w:p>
+          <w:p>
+            <w:pPr>
+              <w:rPr>
+                <w:noProof/>
+              </w:rPr>
+            </w:pPr>
+            <w:hyperlink r:id="rId8" w:history="1">
+              <w:r>
+                <w:rPr>
+                  <w:rStyle w:val="Hyperlink"/>
+                  <w:noProof/>
+                </w:rPr>
+                <w:t>http://localhost/CAB230/src/index.php</w:t>
+              </w:r>
+            </w:hyperlink>
+          </w:p>
+          <w:p>
+            <w:pPr>
+              <w:rPr>
+                <w:b/>
+                <w:noProof/>
+              </w:rPr>
+            </w:pPr>
+          </w:p>
+          <w:p>
+            <w:pPr>
+              <w:rPr>
+                <w:b/>
+                <w:noProof/>
+              </w:rPr>
+            </w:pPr>
+            <w:r>
+              <w:rPr>
+                <w:noProof/>
+              </w:rPr>
+              <w:drawing>
+                <wp:anchor distT="0" distB="0" distL="114300" distR="114300" simplePos="0" relativeHeight="251658240" behindDoc="0" locked="0" layoutInCell="1" allowOverlap="1" wp14:anchorId="3252DE74" wp14:editId="04D31D72">
+                  <wp:simplePos x="0" y="0"/>
+                  <wp:positionH relativeFrom="column">
+                    <wp:posOffset>220345</wp:posOffset>
+                  </wp:positionH>
+                  <wp:positionV relativeFrom="paragraph">
+                    <wp:posOffset>489585</wp:posOffset>
+                  </wp:positionV>
+                  <wp:extent cx="4640580" cy="1925320"/>
+                  <wp:effectExtent l="152400" t="152400" r="369570" b="360680"/>
+                  <wp:wrapTopAndBottom/>
+                  <wp:docPr id="1" name="Picture 1" descr="http://puu.sh/AtceS/e2b9c51d91.jpg"/>
+                  <wp:cNvGraphicFramePr>
+                    <a:graphicFrameLocks xmlns:a="http://schemas.openxmlformats.org/drawingml/2006/main" noChangeAspect="1"/>
+                  </wp:cNvGraphicFramePr>
+                  <a:graphic xmlns:a="http://schemas.openxmlformats.org/drawingml/2006/main">
+                    <a:graphicData uri="http://schemas.openxmlformats.org/drawingml/2006/picture">
+                      <pic:pic xmlns:pic="http://schemas.openxmlformats.org/drawingml/2006/picture">
+                        <pic:nvPicPr>
+                          <pic:cNvPr id="0" name="Picture 1" descr="http://puu.sh/AtceS/e2b9c51d91.jpg"/>
+                          <pic:cNvPicPr>
+                            <a:picLocks noChangeAspect="1" noChangeArrowheads="1"/>
+                          </pic:cNvPicPr>
+                        </pic:nvPicPr>
+                        <pic:blipFill>
+                          <a:blip r:embed="rId9" cstate="print">
+                            <a:extLst>
+                              <a:ext uri="{28A0092B-C50C-407E-A947-70E740481C1C}">
+                                <a14:useLocalDpi xmlns:a14="http://schemas.microsoft.com/office/drawing/2010/main" val="0"/>
+                              </a:ext>
+                            </a:extLst>
+                          </a:blip>
+                          <a:srcRect/>
+                          <a:stretch>
+                            <a:fillRect/>
+                          </a:stretch>
+                        </pic:blipFill>
+                        <pic:spPr bwMode="auto">
+                          <a:xfrm>
+                            <a:off x="0" y="0"/>
+                            <a:ext cx="4640580" cy="1925320"/>
+                          </a:xfrm>
+                          <a:prstGeom prst="rect">
+                            <a:avLst/>
+                          </a:prstGeom>
+                          <a:ln>
+                            <a:noFill/>
+                          </a:ln>
+                          <a:effectLst>
+                            <a:outerShdw blurRad="292100" dist="139700" dir="2700000" algn="tl" rotWithShape="0">
+                              <a:srgbClr val="333333">
+                                <a:alpha val="65000"/>
+                              </a:srgbClr>
+                            </a:outerShdw>
+                          </a:effectLst>
+                        </pic:spPr>
+                      </pic:pic>
+                    </a:graphicData>
+                  </a:graphic>
+                  <wp14:sizeRelH relativeFrom="page">
+                    <wp14:pctWidth>0</wp14:pctWidth>
+                  </wp14:sizeRelH>
+                  <wp14:sizeRelV relativeFrom="page">
+                    <wp14:pctHeight>0</wp14:pctHeight>
+                  </wp14:sizeRelV>
+                </wp:anchor>
+              </w:drawing>
+            </w:r>
+            <w:r>
+              <w:rPr>
+                <w:b/>
+                <w:noProof/>
+              </w:rPr>
+              <w:t>Output:</w:t>
+            </w:r>
+          </w:p>
+          <w:p>
+            <w:pPr>
               <w:rPr>
                 <w:rFonts w:ascii="Times New Roman" w:hAnsi="Times New Roman" w:cs="Times New Roman"/>
                 <w:sz w:val="24"/>
@@ -1015,11 +1118,11 @@
       <w:tr>
         <w:tc>
           <w:tcPr>
-            <w:tcW w:w="3005" w:type="dxa"/>
+            <w:tcW w:w="2108" w:type="dxa"/>
           </w:tcPr>
           <w:p>
             <w:pPr>
-              <w:jc w:val="both"/>
+              <w:jc w:val="center"/>
               <w:rPr>
                 <w:rFonts w:ascii="Times New Roman" w:hAnsi="Times New Roman" w:cs="Times New Roman"/>
                 <w:sz w:val="24"/>
@@ -1032,17 +1135,10 @@
               </w:rPr>
               <w:t>Registering as a new user</w:t>
             </w:r>
-            <w:r>
-              <w:rPr>
-                <w:rFonts w:ascii="Times New Roman" w:hAnsi="Times New Roman" w:cs="Times New Roman"/>
-                <w:sz w:val="24"/>
-              </w:rPr>
-              <w:t xml:space="preserve"> </w:t>
-            </w:r>
-          </w:p>
-          <w:p>
-            <w:pPr>
-              <w:jc w:val="both"/>
+          </w:p>
+          <w:p>
+            <w:pPr>
+              <w:jc w:val="center"/>
               <w:rPr>
                 <w:rFonts w:ascii="Times New Roman" w:hAnsi="Times New Roman" w:cs="Times New Roman"/>
                 <w:sz w:val="24"/>
@@ -1052,22 +1148,396 @@
         </w:tc>
         <w:tc>
           <w:tcPr>
-            <w:tcW w:w="3005" w:type="dxa"/>
+            <w:tcW w:w="8377" w:type="dxa"/>
           </w:tcPr>
           <w:p>
             <w:pPr>
-              <w:jc w:val="both"/>
-              <w:rPr>
-                <w:rFonts w:ascii="Times New Roman" w:hAnsi="Times New Roman" w:cs="Times New Roman"/>
-                <w:sz w:val="24"/>
-              </w:rPr>
-            </w:pPr>
-          </w:p>
-        </w:tc>
-        <w:tc>
-          <w:tcPr>
-            <w:tcW w:w="3006" w:type="dxa"/>
-          </w:tcPr>
+              <w:rPr>
+                <w:b/>
+                <w:noProof/>
+              </w:rPr>
+            </w:pPr>
+            <w:r>
+              <w:rPr>
+                <w:b/>
+                <w:noProof/>
+              </w:rPr>
+              <w:t xml:space="preserve">Valid </w:t>
+            </w:r>
+            <w:r>
+              <w:rPr>
+                <w:b/>
+                <w:noProof/>
+              </w:rPr>
+              <w:t>Input:</w:t>
+            </w:r>
+            <w:r>
+              <w:rPr>
+                <w:b/>
+                <w:noProof/>
+              </w:rPr>
+              <w:t xml:space="preserve"> </w:t>
+            </w:r>
+          </w:p>
+          <w:p>
+            <w:pPr>
+              <w:pStyle w:val="ListParagraph"/>
+              <w:numPr>
+                <w:ilvl w:val="0"/>
+                <w:numId w:val="17"/>
+              </w:numPr>
+              <w:rPr>
+                <w:noProof/>
+              </w:rPr>
+            </w:pPr>
+            <w:r>
+              <w:rPr>
+                <w:noProof/>
+              </w:rPr>
+              <w:t xml:space="preserve">Press register button: </w:t>
+            </w:r>
+            <w:hyperlink r:id="rId10" w:history="1">
+              <w:r>
+                <w:rPr>
+                  <w:rStyle w:val="Hyperlink"/>
+                  <w:noProof/>
+                </w:rPr>
+                <w:t>http://localhost/CAB230/src/register.php</w:t>
+              </w:r>
+            </w:hyperlink>
+          </w:p>
+          <w:p>
+            <w:pPr>
+              <w:rPr>
+                <w:b/>
+                <w:noProof/>
+              </w:rPr>
+            </w:pPr>
+          </w:p>
+          <w:p>
+            <w:pPr>
+              <w:jc w:val="center"/>
+              <w:rPr>
+                <w:b/>
+                <w:noProof/>
+              </w:rPr>
+            </w:pPr>
+            <w:r>
+              <w:rPr>
+                <w:noProof/>
+              </w:rPr>
+              <w:drawing>
+                <wp:inline distT="0" distB="0" distL="0" distR="0" wp14:anchorId="36CE52D2" wp14:editId="4353E4C6">
+                  <wp:extent cx="4572000" cy="3423093"/>
+                  <wp:effectExtent l="152400" t="152400" r="361950" b="368300"/>
+                  <wp:docPr id="2" name="Picture 2" descr="http://puu.sh/AtcpO/3d9cc663c9.jpg"/>
+                  <wp:cNvGraphicFramePr>
+                    <a:graphicFrameLocks xmlns:a="http://schemas.openxmlformats.org/drawingml/2006/main" noChangeAspect="1"/>
+                  </wp:cNvGraphicFramePr>
+                  <a:graphic xmlns:a="http://schemas.openxmlformats.org/drawingml/2006/main">
+                    <a:graphicData uri="http://schemas.openxmlformats.org/drawingml/2006/picture">
+                      <pic:pic xmlns:pic="http://schemas.openxmlformats.org/drawingml/2006/picture">
+                        <pic:nvPicPr>
+                          <pic:cNvPr id="0" name="Picture 3" descr="http://puu.sh/AtcpO/3d9cc663c9.jpg"/>
+                          <pic:cNvPicPr>
+                            <a:picLocks noChangeAspect="1" noChangeArrowheads="1"/>
+                          </pic:cNvPicPr>
+                        </pic:nvPicPr>
+                        <pic:blipFill>
+                          <a:blip r:embed="rId11" cstate="print">
+                            <a:extLst>
+                              <a:ext uri="{28A0092B-C50C-407E-A947-70E740481C1C}">
+                                <a14:useLocalDpi xmlns:a14="http://schemas.microsoft.com/office/drawing/2010/main" val="0"/>
+                              </a:ext>
+                            </a:extLst>
+                          </a:blip>
+                          <a:srcRect/>
+                          <a:stretch>
+                            <a:fillRect/>
+                          </a:stretch>
+                        </pic:blipFill>
+                        <pic:spPr bwMode="auto">
+                          <a:xfrm>
+                            <a:off x="0" y="0"/>
+                            <a:ext cx="4603253" cy="3446492"/>
+                          </a:xfrm>
+                          <a:prstGeom prst="rect">
+                            <a:avLst/>
+                          </a:prstGeom>
+                          <a:ln>
+                            <a:noFill/>
+                          </a:ln>
+                          <a:effectLst>
+                            <a:outerShdw blurRad="292100" dist="139700" dir="2700000" algn="tl" rotWithShape="0">
+                              <a:srgbClr val="333333">
+                                <a:alpha val="65000"/>
+                              </a:srgbClr>
+                            </a:outerShdw>
+                          </a:effectLst>
+                        </pic:spPr>
+                      </pic:pic>
+                    </a:graphicData>
+                  </a:graphic>
+                </wp:inline>
+              </w:drawing>
+            </w:r>
+          </w:p>
+          <w:p>
+            <w:pPr>
+              <w:rPr>
+                <w:b/>
+                <w:noProof/>
+              </w:rPr>
+            </w:pPr>
+          </w:p>
+          <w:p>
+            <w:pPr>
+              <w:rPr>
+                <w:b/>
+                <w:noProof/>
+              </w:rPr>
+            </w:pPr>
+          </w:p>
+          <w:p>
+            <w:pPr>
+              <w:rPr>
+                <w:b/>
+                <w:noProof/>
+              </w:rPr>
+            </w:pPr>
+          </w:p>
+          <w:p>
+            <w:pPr>
+              <w:rPr>
+                <w:b/>
+                <w:noProof/>
+              </w:rPr>
+            </w:pPr>
+            <w:r>
+              <w:rPr>
+                <w:b/>
+                <w:noProof/>
+              </w:rPr>
+              <w:lastRenderedPageBreak/>
+              <w:t xml:space="preserve">Invalid input: </w:t>
+            </w:r>
+          </w:p>
+          <w:p>
+            <w:pPr>
+              <w:pStyle w:val="ListParagraph"/>
+              <w:numPr>
+                <w:ilvl w:val="0"/>
+                <w:numId w:val="18"/>
+              </w:numPr>
+              <w:rPr>
+                <w:noProof/>
+              </w:rPr>
+            </w:pPr>
+            <w:r>
+              <w:rPr>
+                <w:noProof/>
+              </w:rPr>
+              <w:t xml:space="preserve">Press register button: </w:t>
+            </w:r>
+            <w:hyperlink r:id="rId12" w:history="1">
+              <w:r>
+                <w:rPr>
+                  <w:rStyle w:val="Hyperlink"/>
+                  <w:noProof/>
+                </w:rPr>
+                <w:t>http://localhost/CAB230/src/register.php</w:t>
+              </w:r>
+            </w:hyperlink>
+          </w:p>
+          <w:p>
+            <w:pPr>
+              <w:rPr>
+                <w:b/>
+                <w:noProof/>
+              </w:rPr>
+            </w:pPr>
+          </w:p>
+          <w:p>
+            <w:pPr>
+              <w:jc w:val="center"/>
+              <w:rPr>
+                <w:b/>
+                <w:noProof/>
+              </w:rPr>
+            </w:pPr>
+            <w:r>
+              <w:rPr>
+                <w:noProof/>
+              </w:rPr>
+              <w:drawing>
+                <wp:inline distT="0" distB="0" distL="0" distR="0" wp14:anchorId="585EFE77" wp14:editId="64BC76D0">
+                  <wp:extent cx="4572000" cy="3635342"/>
+                  <wp:effectExtent l="152400" t="152400" r="361950" b="365760"/>
+                  <wp:docPr id="5" name="Picture 5" descr="http://puu.sh/Atczu/90ab0e6739.jpg"/>
+                  <wp:cNvGraphicFramePr>
+                    <a:graphicFrameLocks xmlns:a="http://schemas.openxmlformats.org/drawingml/2006/main" noChangeAspect="1"/>
+                  </wp:cNvGraphicFramePr>
+                  <a:graphic xmlns:a="http://schemas.openxmlformats.org/drawingml/2006/main">
+                    <a:graphicData uri="http://schemas.openxmlformats.org/drawingml/2006/picture">
+                      <pic:pic xmlns:pic="http://schemas.openxmlformats.org/drawingml/2006/picture">
+                        <pic:nvPicPr>
+                          <pic:cNvPr id="0" name="Picture 7" descr="http://puu.sh/Atczu/90ab0e6739.jpg"/>
+                          <pic:cNvPicPr>
+                            <a:picLocks noChangeAspect="1" noChangeArrowheads="1"/>
+                          </pic:cNvPicPr>
+                        </pic:nvPicPr>
+                        <pic:blipFill>
+                          <a:blip r:embed="rId13" cstate="print">
+                            <a:extLst>
+                              <a:ext uri="{28A0092B-C50C-407E-A947-70E740481C1C}">
+                                <a14:useLocalDpi xmlns:a14="http://schemas.microsoft.com/office/drawing/2010/main" val="0"/>
+                              </a:ext>
+                            </a:extLst>
+                          </a:blip>
+                          <a:srcRect/>
+                          <a:stretch>
+                            <a:fillRect/>
+                          </a:stretch>
+                        </pic:blipFill>
+                        <pic:spPr bwMode="auto">
+                          <a:xfrm>
+                            <a:off x="0" y="0"/>
+                            <a:ext cx="4589629" cy="3649359"/>
+                          </a:xfrm>
+                          <a:prstGeom prst="rect">
+                            <a:avLst/>
+                          </a:prstGeom>
+                          <a:ln>
+                            <a:noFill/>
+                          </a:ln>
+                          <a:effectLst>
+                            <a:outerShdw blurRad="292100" dist="139700" dir="2700000" algn="tl" rotWithShape="0">
+                              <a:srgbClr val="333333">
+                                <a:alpha val="65000"/>
+                              </a:srgbClr>
+                            </a:outerShdw>
+                          </a:effectLst>
+                        </pic:spPr>
+                      </pic:pic>
+                    </a:graphicData>
+                  </a:graphic>
+                </wp:inline>
+              </w:drawing>
+            </w:r>
+          </w:p>
+          <w:p>
+            <w:pPr>
+              <w:rPr>
+                <w:b/>
+                <w:noProof/>
+              </w:rPr>
+            </w:pPr>
+          </w:p>
+          <w:p>
+            <w:pPr>
+              <w:rPr>
+                <w:b/>
+                <w:noProof/>
+              </w:rPr>
+            </w:pPr>
+          </w:p>
+          <w:p>
+            <w:pPr>
+              <w:rPr>
+                <w:b/>
+                <w:noProof/>
+              </w:rPr>
+            </w:pPr>
+            <w:r>
+              <w:rPr>
+                <w:b/>
+                <w:noProof/>
+              </w:rPr>
+              <w:t>Output</w:t>
+            </w:r>
+            <w:r>
+              <w:rPr>
+                <w:b/>
+                <w:noProof/>
+              </w:rPr>
+              <w:t xml:space="preserve"> (valid)</w:t>
+            </w:r>
+            <w:r>
+              <w:rPr>
+                <w:b/>
+                <w:noProof/>
+              </w:rPr>
+              <w:t>:</w:t>
+            </w:r>
+          </w:p>
+          <w:p>
+            <w:pPr>
+              <w:jc w:val="center"/>
+              <w:rPr>
+                <w:b/>
+                <w:noProof/>
+              </w:rPr>
+            </w:pPr>
+            <w:r>
+              <w:rPr>
+                <w:noProof/>
+              </w:rPr>
+              <w:drawing>
+                <wp:inline distT="0" distB="0" distL="0" distR="0" wp14:anchorId="3F3DD620" wp14:editId="2D2432EE">
+                  <wp:extent cx="4546516" cy="1628764"/>
+                  <wp:effectExtent l="152400" t="152400" r="368935" b="353060"/>
+                  <wp:docPr id="4" name="Picture 4" descr="http://puu.sh/AtctV/ce9d63902d.jpg"/>
+                  <wp:cNvGraphicFramePr>
+                    <a:graphicFrameLocks xmlns:a="http://schemas.openxmlformats.org/drawingml/2006/main" noChangeAspect="1"/>
+                  </wp:cNvGraphicFramePr>
+                  <a:graphic xmlns:a="http://schemas.openxmlformats.org/drawingml/2006/main">
+                    <a:graphicData uri="http://schemas.openxmlformats.org/drawingml/2006/picture">
+                      <pic:pic xmlns:pic="http://schemas.openxmlformats.org/drawingml/2006/picture">
+                        <pic:nvPicPr>
+                          <pic:cNvPr id="0" name="Picture 5" descr="http://puu.sh/AtctV/ce9d63902d.jpg"/>
+                          <pic:cNvPicPr>
+                            <a:picLocks noChangeAspect="1" noChangeArrowheads="1"/>
+                          </pic:cNvPicPr>
+                        </pic:nvPicPr>
+                        <pic:blipFill>
+                          <a:blip r:embed="rId14" cstate="print">
+                            <a:extLst>
+                              <a:ext uri="{28A0092B-C50C-407E-A947-70E740481C1C}">
+                                <a14:useLocalDpi xmlns:a14="http://schemas.microsoft.com/office/drawing/2010/main" val="0"/>
+                              </a:ext>
+                            </a:extLst>
+                          </a:blip>
+                          <a:srcRect/>
+                          <a:stretch>
+                            <a:fillRect/>
+                          </a:stretch>
+                        </pic:blipFill>
+                        <pic:spPr bwMode="auto">
+                          <a:xfrm>
+                            <a:off x="0" y="0"/>
+                            <a:ext cx="4561436" cy="1634109"/>
+                          </a:xfrm>
+                          <a:prstGeom prst="rect">
+                            <a:avLst/>
+                          </a:prstGeom>
+                          <a:ln>
+                            <a:noFill/>
+                          </a:ln>
+                          <a:effectLst>
+                            <a:outerShdw blurRad="292100" dist="139700" dir="2700000" algn="tl" rotWithShape="0">
+                              <a:srgbClr val="333333">
+                                <a:alpha val="65000"/>
+                              </a:srgbClr>
+                            </a:outerShdw>
+                          </a:effectLst>
+                        </pic:spPr>
+                      </pic:pic>
+                    </a:graphicData>
+                  </a:graphic>
+                </wp:inline>
+              </w:drawing>
+            </w:r>
+          </w:p>
           <w:p>
             <w:pPr>
               <w:jc w:val="both"/>
@@ -1082,11 +1552,110 @@
       <w:tr>
         <w:tc>
           <w:tcPr>
-            <w:tcW w:w="3005" w:type="dxa"/>
+            <w:tcW w:w="2108" w:type="dxa"/>
           </w:tcPr>
           <w:p>
             <w:pPr>
-              <w:jc w:val="both"/>
+              <w:jc w:val="center"/>
+              <w:rPr>
+                <w:rFonts w:ascii="Times New Roman" w:hAnsi="Times New Roman" w:cs="Times New Roman"/>
+                <w:sz w:val="24"/>
+              </w:rPr>
+            </w:pPr>
+          </w:p>
+          <w:p>
+            <w:pPr>
+              <w:jc w:val="center"/>
+              <w:rPr>
+                <w:rFonts w:ascii="Times New Roman" w:hAnsi="Times New Roman" w:cs="Times New Roman"/>
+                <w:sz w:val="24"/>
+              </w:rPr>
+            </w:pPr>
+          </w:p>
+          <w:p>
+            <w:pPr>
+              <w:jc w:val="center"/>
+              <w:rPr>
+                <w:rFonts w:ascii="Times New Roman" w:hAnsi="Times New Roman" w:cs="Times New Roman"/>
+                <w:sz w:val="24"/>
+              </w:rPr>
+            </w:pPr>
+          </w:p>
+          <w:p>
+            <w:pPr>
+              <w:jc w:val="center"/>
+              <w:rPr>
+                <w:rFonts w:ascii="Times New Roman" w:hAnsi="Times New Roman" w:cs="Times New Roman"/>
+                <w:sz w:val="24"/>
+              </w:rPr>
+            </w:pPr>
+          </w:p>
+          <w:p>
+            <w:pPr>
+              <w:jc w:val="center"/>
+              <w:rPr>
+                <w:rFonts w:ascii="Times New Roman" w:hAnsi="Times New Roman" w:cs="Times New Roman"/>
+                <w:sz w:val="24"/>
+              </w:rPr>
+            </w:pPr>
+          </w:p>
+          <w:p>
+            <w:pPr>
+              <w:jc w:val="center"/>
+              <w:rPr>
+                <w:rFonts w:ascii="Times New Roman" w:hAnsi="Times New Roman" w:cs="Times New Roman"/>
+                <w:sz w:val="24"/>
+              </w:rPr>
+            </w:pPr>
+          </w:p>
+          <w:p>
+            <w:pPr>
+              <w:jc w:val="center"/>
+              <w:rPr>
+                <w:rFonts w:ascii="Times New Roman" w:hAnsi="Times New Roman" w:cs="Times New Roman"/>
+                <w:sz w:val="24"/>
+              </w:rPr>
+            </w:pPr>
+          </w:p>
+          <w:p>
+            <w:pPr>
+              <w:jc w:val="center"/>
+              <w:rPr>
+                <w:rFonts w:ascii="Times New Roman" w:hAnsi="Times New Roman" w:cs="Times New Roman"/>
+                <w:sz w:val="24"/>
+              </w:rPr>
+            </w:pPr>
+          </w:p>
+          <w:p>
+            <w:pPr>
+              <w:jc w:val="center"/>
+              <w:rPr>
+                <w:rFonts w:ascii="Times New Roman" w:hAnsi="Times New Roman" w:cs="Times New Roman"/>
+                <w:sz w:val="24"/>
+              </w:rPr>
+            </w:pPr>
+          </w:p>
+          <w:p>
+            <w:pPr>
+              <w:jc w:val="center"/>
+              <w:rPr>
+                <w:rFonts w:ascii="Times New Roman" w:hAnsi="Times New Roman" w:cs="Times New Roman"/>
+                <w:sz w:val="24"/>
+              </w:rPr>
+            </w:pPr>
+          </w:p>
+          <w:p>
+            <w:pPr>
+              <w:jc w:val="center"/>
+              <w:rPr>
+                <w:rFonts w:ascii="Times New Roman" w:hAnsi="Times New Roman" w:cs="Times New Roman"/>
+                <w:sz w:val="24"/>
+              </w:rPr>
+            </w:pPr>
+          </w:p>
+          <w:p>
+            <w:pPr>
+              <w:jc w:val="center"/>
               <w:rPr>
                 <w:rFonts w:ascii="Times New Roman" w:hAnsi="Times New Roman" w:cs="Times New Roman"/>
                 <w:sz w:val="24"/>
@@ -1102,7 +1671,7 @@
           </w:p>
           <w:p>
             <w:pPr>
-              <w:jc w:val="both"/>
+              <w:jc w:val="center"/>
               <w:rPr>
                 <w:rFonts w:ascii="Times New Roman" w:hAnsi="Times New Roman" w:cs="Times New Roman"/>
                 <w:sz w:val="24"/>
@@ -1112,22 +1681,497 @@
         </w:tc>
         <w:tc>
           <w:tcPr>
-            <w:tcW w:w="3005" w:type="dxa"/>
+            <w:tcW w:w="8377" w:type="dxa"/>
           </w:tcPr>
           <w:p>
             <w:pPr>
-              <w:jc w:val="both"/>
-              <w:rPr>
-                <w:rFonts w:ascii="Times New Roman" w:hAnsi="Times New Roman" w:cs="Times New Roman"/>
-                <w:sz w:val="24"/>
-              </w:rPr>
-            </w:pPr>
-          </w:p>
-        </w:tc>
-        <w:tc>
-          <w:tcPr>
-            <w:tcW w:w="3006" w:type="dxa"/>
-          </w:tcPr>
+              <w:rPr>
+                <w:b/>
+                <w:noProof/>
+              </w:rPr>
+            </w:pPr>
+          </w:p>
+          <w:p>
+            <w:pPr>
+              <w:rPr>
+                <w:b/>
+                <w:noProof/>
+              </w:rPr>
+            </w:pPr>
+          </w:p>
+          <w:p>
+            <w:pPr>
+              <w:rPr>
+                <w:b/>
+                <w:noProof/>
+              </w:rPr>
+            </w:pPr>
+          </w:p>
+          <w:p>
+            <w:pPr>
+              <w:rPr>
+                <w:b/>
+                <w:noProof/>
+              </w:rPr>
+            </w:pPr>
+          </w:p>
+          <w:p>
+            <w:pPr>
+              <w:rPr>
+                <w:b/>
+                <w:noProof/>
+              </w:rPr>
+            </w:pPr>
+          </w:p>
+          <w:p>
+            <w:pPr>
+              <w:rPr>
+                <w:b/>
+                <w:noProof/>
+              </w:rPr>
+            </w:pPr>
+          </w:p>
+          <w:p>
+            <w:pPr>
+              <w:rPr>
+                <w:b/>
+                <w:noProof/>
+              </w:rPr>
+            </w:pPr>
+          </w:p>
+          <w:p>
+            <w:pPr>
+              <w:rPr>
+                <w:b/>
+                <w:noProof/>
+              </w:rPr>
+            </w:pPr>
+          </w:p>
+          <w:p>
+            <w:pPr>
+              <w:rPr>
+                <w:b/>
+                <w:noProof/>
+              </w:rPr>
+            </w:pPr>
+          </w:p>
+          <w:p>
+            <w:pPr>
+              <w:rPr>
+                <w:b/>
+                <w:noProof/>
+              </w:rPr>
+            </w:pPr>
+          </w:p>
+          <w:p>
+            <w:pPr>
+              <w:rPr>
+                <w:b/>
+                <w:noProof/>
+              </w:rPr>
+            </w:pPr>
+            <w:r>
+              <w:rPr>
+                <w:b/>
+                <w:noProof/>
+              </w:rPr>
+              <w:lastRenderedPageBreak/>
+              <w:t xml:space="preserve">Valid </w:t>
+            </w:r>
+            <w:r>
+              <w:rPr>
+                <w:b/>
+                <w:noProof/>
+              </w:rPr>
+              <w:t>Input:</w:t>
+            </w:r>
+          </w:p>
+          <w:p>
+            <w:pPr>
+              <w:pStyle w:val="ListParagraph"/>
+              <w:numPr>
+                <w:ilvl w:val="0"/>
+                <w:numId w:val="19"/>
+              </w:numPr>
+              <w:rPr>
+                <w:noProof/>
+              </w:rPr>
+            </w:pPr>
+            <w:r>
+              <w:rPr>
+                <w:noProof/>
+              </w:rPr>
+              <w:t xml:space="preserve">Press login button: </w:t>
+            </w:r>
+            <w:hyperlink r:id="rId15" w:history="1">
+              <w:r>
+                <w:rPr>
+                  <w:rStyle w:val="Hyperlink"/>
+                  <w:noProof/>
+                </w:rPr>
+                <w:t>http://localhost/CAB230/src/login.php</w:t>
+              </w:r>
+            </w:hyperlink>
+          </w:p>
+          <w:p>
+            <w:pPr>
+              <w:rPr>
+                <w:noProof/>
+              </w:rPr>
+            </w:pPr>
+          </w:p>
+          <w:p>
+            <w:pPr>
+              <w:jc w:val="center"/>
+              <w:rPr>
+                <w:b/>
+                <w:noProof/>
+              </w:rPr>
+            </w:pPr>
+            <w:r>
+              <w:rPr>
+                <w:noProof/>
+              </w:rPr>
+              <w:drawing>
+                <wp:inline distT="0" distB="0" distL="0" distR="0" wp14:anchorId="52FDC8E9" wp14:editId="02E0ECBC">
+                  <wp:extent cx="4624748" cy="2667000"/>
+                  <wp:effectExtent l="152400" t="152400" r="366395" b="361950"/>
+                  <wp:docPr id="6" name="Picture 6" descr="http://puu.sh/AtcJh/262915c13e.jpg"/>
+                  <wp:cNvGraphicFramePr>
+                    <a:graphicFrameLocks xmlns:a="http://schemas.openxmlformats.org/drawingml/2006/main" noChangeAspect="1"/>
+                  </wp:cNvGraphicFramePr>
+                  <a:graphic xmlns:a="http://schemas.openxmlformats.org/drawingml/2006/main">
+                    <a:graphicData uri="http://schemas.openxmlformats.org/drawingml/2006/picture">
+                      <pic:pic xmlns:pic="http://schemas.openxmlformats.org/drawingml/2006/picture">
+                        <pic:nvPicPr>
+                          <pic:cNvPr id="0" name="Picture 9" descr="http://puu.sh/AtcJh/262915c13e.jpg"/>
+                          <pic:cNvPicPr>
+                            <a:picLocks noChangeAspect="1" noChangeArrowheads="1"/>
+                          </pic:cNvPicPr>
+                        </pic:nvPicPr>
+                        <pic:blipFill>
+                          <a:blip r:embed="rId16" cstate="print">
+                            <a:extLst>
+                              <a:ext uri="{28A0092B-C50C-407E-A947-70E740481C1C}">
+                                <a14:useLocalDpi xmlns:a14="http://schemas.microsoft.com/office/drawing/2010/main" val="0"/>
+                              </a:ext>
+                            </a:extLst>
+                          </a:blip>
+                          <a:srcRect/>
+                          <a:stretch>
+                            <a:fillRect/>
+                          </a:stretch>
+                        </pic:blipFill>
+                        <pic:spPr bwMode="auto">
+                          <a:xfrm>
+                            <a:off x="0" y="0"/>
+                            <a:ext cx="4642274" cy="2677107"/>
+                          </a:xfrm>
+                          <a:prstGeom prst="rect">
+                            <a:avLst/>
+                          </a:prstGeom>
+                          <a:ln>
+                            <a:noFill/>
+                          </a:ln>
+                          <a:effectLst>
+                            <a:outerShdw blurRad="292100" dist="139700" dir="2700000" algn="tl" rotWithShape="0">
+                              <a:srgbClr val="333333">
+                                <a:alpha val="65000"/>
+                              </a:srgbClr>
+                            </a:outerShdw>
+                          </a:effectLst>
+                        </pic:spPr>
+                      </pic:pic>
+                    </a:graphicData>
+                  </a:graphic>
+                </wp:inline>
+              </w:drawing>
+            </w:r>
+          </w:p>
+          <w:p>
+            <w:pPr>
+              <w:rPr>
+                <w:b/>
+                <w:noProof/>
+              </w:rPr>
+            </w:pPr>
+            <w:r>
+              <w:rPr>
+                <w:b/>
+                <w:noProof/>
+              </w:rPr>
+              <w:t>Invalid Input:</w:t>
+            </w:r>
+          </w:p>
+          <w:p>
+            <w:pPr>
+              <w:pStyle w:val="ListParagraph"/>
+              <w:numPr>
+                <w:ilvl w:val="0"/>
+                <w:numId w:val="20"/>
+              </w:numPr>
+              <w:rPr>
+                <w:noProof/>
+              </w:rPr>
+            </w:pPr>
+            <w:r>
+              <w:rPr>
+                <w:noProof/>
+              </w:rPr>
+              <w:t xml:space="preserve">Press login button: </w:t>
+            </w:r>
+            <w:hyperlink r:id="rId17" w:history="1">
+              <w:r>
+                <w:rPr>
+                  <w:rStyle w:val="Hyperlink"/>
+                  <w:noProof/>
+                </w:rPr>
+                <w:t>http://localhost/CAB230/src/login.php</w:t>
+              </w:r>
+            </w:hyperlink>
+          </w:p>
+          <w:p>
+            <w:pPr>
+              <w:pStyle w:val="ListParagraph"/>
+              <w:numPr>
+                <w:ilvl w:val="0"/>
+                <w:numId w:val="20"/>
+              </w:numPr>
+              <w:rPr>
+                <w:noProof/>
+              </w:rPr>
+            </w:pPr>
+            <w:r>
+              <w:rPr>
+                <w:noProof/>
+              </w:rPr>
+              <w:t>If client side validation passes but with wrong credentials, “Incorrect credentials” appears. Otherwise, individual field errors appear.</w:t>
+            </w:r>
+          </w:p>
+          <w:p>
+            <w:pPr>
+              <w:rPr>
+                <w:b/>
+                <w:noProof/>
+              </w:rPr>
+            </w:pPr>
+          </w:p>
+          <w:p>
+            <w:pPr>
+              <w:jc w:val="center"/>
+              <w:rPr>
+                <w:b/>
+                <w:noProof/>
+              </w:rPr>
+            </w:pPr>
+            <w:r>
+              <w:rPr>
+                <w:noProof/>
+              </w:rPr>
+              <w:drawing>
+                <wp:inline distT="0" distB="0" distL="0" distR="0" wp14:anchorId="7AF1C9F1" wp14:editId="1019042D">
+                  <wp:extent cx="4576011" cy="2750820"/>
+                  <wp:effectExtent l="152400" t="152400" r="358140" b="354330"/>
+                  <wp:docPr id="8" name="Picture 8" descr="http://puu.sh/AtdjR/658b9de4b4.jpg"/>
+                  <wp:cNvGraphicFramePr>
+                    <a:graphicFrameLocks xmlns:a="http://schemas.openxmlformats.org/drawingml/2006/main" noChangeAspect="1"/>
+                  </wp:cNvGraphicFramePr>
+                  <a:graphic xmlns:a="http://schemas.openxmlformats.org/drawingml/2006/main">
+                    <a:graphicData uri="http://schemas.openxmlformats.org/drawingml/2006/picture">
+                      <pic:pic xmlns:pic="http://schemas.openxmlformats.org/drawingml/2006/picture">
+                        <pic:nvPicPr>
+                          <pic:cNvPr id="0" name="Picture 13" descr="http://puu.sh/AtdjR/658b9de4b4.jpg"/>
+                          <pic:cNvPicPr>
+                            <a:picLocks noChangeAspect="1" noChangeArrowheads="1"/>
+                          </pic:cNvPicPr>
+                        </pic:nvPicPr>
+                        <pic:blipFill>
+                          <a:blip r:embed="rId18" cstate="print">
+                            <a:extLst>
+                              <a:ext uri="{28A0092B-C50C-407E-A947-70E740481C1C}">
+                                <a14:useLocalDpi xmlns:a14="http://schemas.microsoft.com/office/drawing/2010/main" val="0"/>
+                              </a:ext>
+                            </a:extLst>
+                          </a:blip>
+                          <a:srcRect/>
+                          <a:stretch>
+                            <a:fillRect/>
+                          </a:stretch>
+                        </pic:blipFill>
+                        <pic:spPr bwMode="auto">
+                          <a:xfrm>
+                            <a:off x="0" y="0"/>
+                            <a:ext cx="4587904" cy="2757969"/>
+                          </a:xfrm>
+                          <a:prstGeom prst="rect">
+                            <a:avLst/>
+                          </a:prstGeom>
+                          <a:ln>
+                            <a:noFill/>
+                          </a:ln>
+                          <a:effectLst>
+                            <a:outerShdw blurRad="292100" dist="139700" dir="2700000" algn="tl" rotWithShape="0">
+                              <a:srgbClr val="333333">
+                                <a:alpha val="65000"/>
+                              </a:srgbClr>
+                            </a:outerShdw>
+                          </a:effectLst>
+                        </pic:spPr>
+                      </pic:pic>
+                    </a:graphicData>
+                  </a:graphic>
+                </wp:inline>
+              </w:drawing>
+            </w:r>
+          </w:p>
+          <w:p>
+            <w:pPr>
+              <w:rPr>
+                <w:b/>
+                <w:noProof/>
+              </w:rPr>
+            </w:pPr>
+          </w:p>
+          <w:p>
+            <w:pPr>
+              <w:rPr>
+                <w:b/>
+                <w:noProof/>
+              </w:rPr>
+            </w:pPr>
+          </w:p>
+          <w:p>
+            <w:pPr>
+              <w:rPr>
+                <w:b/>
+                <w:noProof/>
+              </w:rPr>
+            </w:pPr>
+          </w:p>
+          <w:p>
+            <w:pPr>
+              <w:rPr>
+                <w:b/>
+                <w:noProof/>
+              </w:rPr>
+            </w:pPr>
+          </w:p>
+          <w:p>
+            <w:pPr>
+              <w:rPr>
+                <w:b/>
+                <w:noProof/>
+              </w:rPr>
+            </w:pPr>
+          </w:p>
+          <w:p>
+            <w:pPr>
+              <w:rPr>
+                <w:b/>
+                <w:noProof/>
+              </w:rPr>
+            </w:pPr>
+          </w:p>
+          <w:p>
+            <w:pPr>
+              <w:rPr>
+                <w:b/>
+                <w:noProof/>
+              </w:rPr>
+            </w:pPr>
+          </w:p>
+          <w:p>
+            <w:pPr>
+              <w:rPr>
+                <w:b/>
+                <w:noProof/>
+              </w:rPr>
+            </w:pPr>
+          </w:p>
+          <w:p>
+            <w:pPr>
+              <w:rPr>
+                <w:b/>
+                <w:noProof/>
+              </w:rPr>
+            </w:pPr>
+            <w:r>
+              <w:rPr>
+                <w:b/>
+                <w:noProof/>
+              </w:rPr>
+              <w:lastRenderedPageBreak/>
+              <w:t>Output:</w:t>
+            </w:r>
+          </w:p>
+          <w:p>
+            <w:pPr>
+              <w:jc w:val="center"/>
+              <w:rPr>
+                <w:b/>
+                <w:noProof/>
+              </w:rPr>
+            </w:pPr>
+            <w:r>
+              <w:rPr>
+                <w:noProof/>
+              </w:rPr>
+              <w:drawing>
+                <wp:inline distT="0" distB="0" distL="0" distR="0" wp14:anchorId="0AF315E6" wp14:editId="7E08119C">
+                  <wp:extent cx="4602480" cy="1938167"/>
+                  <wp:effectExtent l="152400" t="152400" r="369570" b="367030"/>
+                  <wp:docPr id="7" name="Picture 7" descr="http://puu.sh/AtcKV/dce12ea816.jpg"/>
+                  <wp:cNvGraphicFramePr>
+                    <a:graphicFrameLocks xmlns:a="http://schemas.openxmlformats.org/drawingml/2006/main" noChangeAspect="1"/>
+                  </wp:cNvGraphicFramePr>
+                  <a:graphic xmlns:a="http://schemas.openxmlformats.org/drawingml/2006/main">
+                    <a:graphicData uri="http://schemas.openxmlformats.org/drawingml/2006/picture">
+                      <pic:pic xmlns:pic="http://schemas.openxmlformats.org/drawingml/2006/picture">
+                        <pic:nvPicPr>
+                          <pic:cNvPr id="0" name="Picture 11" descr="http://puu.sh/AtcKV/dce12ea816.jpg"/>
+                          <pic:cNvPicPr>
+                            <a:picLocks noChangeAspect="1" noChangeArrowheads="1"/>
+                          </pic:cNvPicPr>
+                        </pic:nvPicPr>
+                        <pic:blipFill>
+                          <a:blip r:embed="rId19" cstate="print">
+                            <a:extLst>
+                              <a:ext uri="{28A0092B-C50C-407E-A947-70E740481C1C}">
+                                <a14:useLocalDpi xmlns:a14="http://schemas.microsoft.com/office/drawing/2010/main" val="0"/>
+                              </a:ext>
+                            </a:extLst>
+                          </a:blip>
+                          <a:srcRect/>
+                          <a:stretch>
+                            <a:fillRect/>
+                          </a:stretch>
+                        </pic:blipFill>
+                        <pic:spPr bwMode="auto">
+                          <a:xfrm>
+                            <a:off x="0" y="0"/>
+                            <a:ext cx="4641931" cy="1954780"/>
+                          </a:xfrm>
+                          <a:prstGeom prst="rect">
+                            <a:avLst/>
+                          </a:prstGeom>
+                          <a:ln>
+                            <a:noFill/>
+                          </a:ln>
+                          <a:effectLst>
+                            <a:outerShdw blurRad="292100" dist="139700" dir="2700000" algn="tl" rotWithShape="0">
+                              <a:srgbClr val="333333">
+                                <a:alpha val="65000"/>
+                              </a:srgbClr>
+                            </a:outerShdw>
+                          </a:effectLst>
+                        </pic:spPr>
+                      </pic:pic>
+                    </a:graphicData>
+                  </a:graphic>
+                </wp:inline>
+              </w:drawing>
+            </w:r>
+          </w:p>
           <w:p>
             <w:pPr>
               <w:jc w:val="both"/>
@@ -1142,27 +2186,28 @@
       <w:tr>
         <w:tc>
           <w:tcPr>
-            <w:tcW w:w="3005" w:type="dxa"/>
+            <w:tcW w:w="2108" w:type="dxa"/>
           </w:tcPr>
           <w:p>
             <w:pPr>
-              <w:jc w:val="both"/>
-              <w:rPr>
-                <w:rFonts w:ascii="Times New Roman" w:hAnsi="Times New Roman" w:cs="Times New Roman"/>
-                <w:sz w:val="24"/>
-              </w:rPr>
-            </w:pPr>
-            <w:r>
-              <w:rPr>
-                <w:rFonts w:ascii="Times New Roman" w:hAnsi="Times New Roman" w:cs="Times New Roman"/>
-                <w:sz w:val="24"/>
-              </w:rPr>
+              <w:jc w:val="center"/>
+              <w:rPr>
+                <w:rFonts w:ascii="Times New Roman" w:hAnsi="Times New Roman" w:cs="Times New Roman"/>
+                <w:sz w:val="24"/>
+              </w:rPr>
+            </w:pPr>
+            <w:r>
+              <w:rPr>
+                <w:rFonts w:ascii="Times New Roman" w:hAnsi="Times New Roman" w:cs="Times New Roman"/>
+                <w:sz w:val="24"/>
+              </w:rPr>
+              <w:lastRenderedPageBreak/>
               <w:t>Logging out</w:t>
             </w:r>
           </w:p>
           <w:p>
             <w:pPr>
-              <w:jc w:val="both"/>
+              <w:jc w:val="center"/>
               <w:rPr>
                 <w:rFonts w:ascii="Times New Roman" w:hAnsi="Times New Roman" w:cs="Times New Roman"/>
                 <w:sz w:val="24"/>
@@ -1172,22 +2217,159 @@
         </w:tc>
         <w:tc>
           <w:tcPr>
-            <w:tcW w:w="3005" w:type="dxa"/>
+            <w:tcW w:w="8377" w:type="dxa"/>
           </w:tcPr>
           <w:p>
             <w:pPr>
-              <w:jc w:val="both"/>
-              <w:rPr>
-                <w:rFonts w:ascii="Times New Roman" w:hAnsi="Times New Roman" w:cs="Times New Roman"/>
-                <w:sz w:val="24"/>
-              </w:rPr>
-            </w:pPr>
-          </w:p>
-        </w:tc>
-        <w:tc>
-          <w:tcPr>
-            <w:tcW w:w="3006" w:type="dxa"/>
-          </w:tcPr>
+              <w:rPr>
+                <w:b/>
+                <w:noProof/>
+              </w:rPr>
+            </w:pPr>
+            <w:r>
+              <w:rPr>
+                <w:b/>
+                <w:noProof/>
+              </w:rPr>
+              <w:t>Input:</w:t>
+            </w:r>
+          </w:p>
+          <w:p>
+            <w:pPr>
+              <w:pStyle w:val="ListParagraph"/>
+              <w:numPr>
+                <w:ilvl w:val="0"/>
+                <w:numId w:val="14"/>
+              </w:numPr>
+              <w:rPr>
+                <w:noProof/>
+              </w:rPr>
+            </w:pPr>
+            <w:r>
+              <w:rPr>
+                <w:noProof/>
+              </w:rPr>
+              <w:t>Login first.</w:t>
+            </w:r>
+          </w:p>
+          <w:p>
+            <w:pPr>
+              <w:pStyle w:val="ListParagraph"/>
+              <w:numPr>
+                <w:ilvl w:val="0"/>
+                <w:numId w:val="14"/>
+              </w:numPr>
+              <w:rPr>
+                <w:noProof/>
+              </w:rPr>
+            </w:pPr>
+            <w:r>
+              <w:rPr>
+                <w:noProof/>
+              </w:rPr>
+              <w:t xml:space="preserve">Press logout button: </w:t>
+            </w:r>
+            <w:hyperlink r:id="rId20" w:history="1">
+              <w:r>
+                <w:rPr>
+                  <w:rStyle w:val="Hyperlink"/>
+                  <w:noProof/>
+                </w:rPr>
+                <w:t>http://localhost/CAB230/src/logout.php</w:t>
+              </w:r>
+            </w:hyperlink>
+          </w:p>
+          <w:p>
+            <w:pPr>
+              <w:rPr>
+                <w:b/>
+                <w:noProof/>
+              </w:rPr>
+            </w:pPr>
+          </w:p>
+          <w:p>
+            <w:pPr>
+              <w:rPr>
+                <w:b/>
+                <w:noProof/>
+              </w:rPr>
+            </w:pPr>
+            <w:r>
+              <w:rPr>
+                <w:b/>
+                <w:noProof/>
+              </w:rPr>
+              <w:t>Output:</w:t>
+            </w:r>
+          </w:p>
+          <w:p>
+            <w:pPr>
+              <w:jc w:val="center"/>
+              <w:rPr>
+                <w:b/>
+                <w:noProof/>
+              </w:rPr>
+            </w:pPr>
+            <w:r>
+              <w:rPr>
+                <w:noProof/>
+              </w:rPr>
+              <w:drawing>
+                <wp:inline distT="0" distB="0" distL="0" distR="0" wp14:anchorId="4FE28600" wp14:editId="522F6B43">
+                  <wp:extent cx="4532360" cy="1672594"/>
+                  <wp:effectExtent l="152400" t="152400" r="363855" b="365760"/>
+                  <wp:docPr id="9" name="Picture 9" descr="http://puu.sh/Atdq7/ec2a9bb404.jpg"/>
+                  <wp:cNvGraphicFramePr>
+                    <a:graphicFrameLocks xmlns:a="http://schemas.openxmlformats.org/drawingml/2006/main" noChangeAspect="1"/>
+                  </wp:cNvGraphicFramePr>
+                  <a:graphic xmlns:a="http://schemas.openxmlformats.org/drawingml/2006/main">
+                    <a:graphicData uri="http://schemas.openxmlformats.org/drawingml/2006/picture">
+                      <pic:pic xmlns:pic="http://schemas.openxmlformats.org/drawingml/2006/picture">
+                        <pic:nvPicPr>
+                          <pic:cNvPr id="0" name="Picture 15" descr="http://puu.sh/Atdq7/ec2a9bb404.jpg"/>
+                          <pic:cNvPicPr>
+                            <a:picLocks noChangeAspect="1" noChangeArrowheads="1"/>
+                          </pic:cNvPicPr>
+                        </pic:nvPicPr>
+                        <pic:blipFill>
+                          <a:blip r:embed="rId21" cstate="print">
+                            <a:extLst>
+                              <a:ext uri="{28A0092B-C50C-407E-A947-70E740481C1C}">
+                                <a14:useLocalDpi xmlns:a14="http://schemas.microsoft.com/office/drawing/2010/main" val="0"/>
+                              </a:ext>
+                            </a:extLst>
+                          </a:blip>
+                          <a:srcRect/>
+                          <a:stretch>
+                            <a:fillRect/>
+                          </a:stretch>
+                        </pic:blipFill>
+                        <pic:spPr bwMode="auto">
+                          <a:xfrm>
+                            <a:off x="0" y="0"/>
+                            <a:ext cx="4563357" cy="1684033"/>
+                          </a:xfrm>
+                          <a:prstGeom prst="rect">
+                            <a:avLst/>
+                          </a:prstGeom>
+                          <a:ln>
+                            <a:noFill/>
+                          </a:ln>
+                          <a:effectLst>
+                            <a:outerShdw blurRad="292100" dist="139700" dir="2700000" algn="tl" rotWithShape="0">
+                              <a:srgbClr val="333333">
+                                <a:alpha val="65000"/>
+                              </a:srgbClr>
+                            </a:outerShdw>
+                          </a:effectLst>
+                        </pic:spPr>
+                      </pic:pic>
+                    </a:graphicData>
+                  </a:graphic>
+                </wp:inline>
+              </w:drawing>
+            </w:r>
+          </w:p>
           <w:p>
             <w:pPr>
               <w:jc w:val="both"/>
@@ -1202,11 +2384,11 @@
       <w:tr>
         <w:tc>
           <w:tcPr>
-            <w:tcW w:w="3005" w:type="dxa"/>
+            <w:tcW w:w="2108" w:type="dxa"/>
           </w:tcPr>
           <w:p>
             <w:pPr>
-              <w:jc w:val="both"/>
+              <w:jc w:val="center"/>
               <w:rPr>
                 <w:rFonts w:ascii="Times New Roman" w:hAnsi="Times New Roman" w:cs="Times New Roman"/>
                 <w:sz w:val="24"/>
@@ -1222,7 +2404,7 @@
           </w:p>
           <w:p>
             <w:pPr>
-              <w:jc w:val="both"/>
+              <w:jc w:val="center"/>
               <w:rPr>
                 <w:rFonts w:ascii="Times New Roman" w:hAnsi="Times New Roman" w:cs="Times New Roman"/>
                 <w:sz w:val="24"/>
@@ -1232,22 +2414,683 @@
         </w:tc>
         <w:tc>
           <w:tcPr>
-            <w:tcW w:w="3005" w:type="dxa"/>
+            <w:tcW w:w="8377" w:type="dxa"/>
           </w:tcPr>
           <w:p>
             <w:pPr>
-              <w:jc w:val="both"/>
-              <w:rPr>
-                <w:rFonts w:ascii="Times New Roman" w:hAnsi="Times New Roman" w:cs="Times New Roman"/>
-                <w:sz w:val="24"/>
-              </w:rPr>
-            </w:pPr>
-          </w:p>
-        </w:tc>
-        <w:tc>
-          <w:tcPr>
-            <w:tcW w:w="3006" w:type="dxa"/>
-          </w:tcPr>
+              <w:rPr>
+                <w:b/>
+                <w:noProof/>
+              </w:rPr>
+            </w:pPr>
+            <w:r>
+              <w:rPr>
+                <w:b/>
+                <w:noProof/>
+              </w:rPr>
+              <w:t>Setup</w:t>
+            </w:r>
+            <w:r>
+              <w:rPr>
+                <w:b/>
+                <w:noProof/>
+              </w:rPr>
+              <w:t>:</w:t>
+            </w:r>
+          </w:p>
+          <w:p>
+            <w:pPr>
+              <w:pStyle w:val="ListParagraph"/>
+              <w:numPr>
+                <w:ilvl w:val="0"/>
+                <w:numId w:val="15"/>
+              </w:numPr>
+              <w:rPr>
+                <w:noProof/>
+              </w:rPr>
+            </w:pPr>
+            <w:r>
+              <w:rPr>
+                <w:noProof/>
+              </w:rPr>
+              <w:t>Login first.</w:t>
+            </w:r>
+          </w:p>
+          <w:p>
+            <w:pPr>
+              <w:pStyle w:val="ListParagraph"/>
+              <w:numPr>
+                <w:ilvl w:val="0"/>
+                <w:numId w:val="15"/>
+              </w:numPr>
+              <w:rPr>
+                <w:noProof/>
+              </w:rPr>
+            </w:pPr>
+            <w:r>
+              <w:rPr>
+                <w:noProof/>
+              </w:rPr>
+              <w:t>Press search on home page.</w:t>
+            </w:r>
+          </w:p>
+          <w:p>
+            <w:pPr>
+              <w:pStyle w:val="ListParagraph"/>
+              <w:numPr>
+                <w:ilvl w:val="0"/>
+                <w:numId w:val="15"/>
+              </w:numPr>
+              <w:rPr>
+                <w:noProof/>
+              </w:rPr>
+            </w:pPr>
+            <w:r>
+              <w:rPr>
+                <w:noProof/>
+              </w:rPr>
+              <w:t>Select a hotspot.</w:t>
+            </w:r>
+          </w:p>
+          <w:p>
+            <w:pPr>
+              <w:pStyle w:val="ListParagraph"/>
+              <w:numPr>
+                <w:ilvl w:val="0"/>
+                <w:numId w:val="15"/>
+              </w:numPr>
+              <w:rPr>
+                <w:noProof/>
+              </w:rPr>
+            </w:pPr>
+            <w:r>
+              <w:rPr>
+                <w:noProof/>
+              </w:rPr>
+              <w:t xml:space="preserve">Click “Write a review” hyperlink: </w:t>
+            </w:r>
+            <w:hyperlink r:id="rId22" w:history="1">
+              <w:r>
+                <w:rPr>
+                  <w:rStyle w:val="Hyperlink"/>
+                  <w:noProof/>
+                </w:rPr>
+                <w:t>http://localhost/CAB230/src/write_review.php</w:t>
+              </w:r>
+            </w:hyperlink>
+          </w:p>
+          <w:p>
+            <w:pPr>
+              <w:rPr>
+                <w:noProof/>
+              </w:rPr>
+            </w:pPr>
+          </w:p>
+          <w:p>
+            <w:pPr>
+              <w:rPr>
+                <w:noProof/>
+              </w:rPr>
+            </w:pPr>
+          </w:p>
+          <w:p>
+            <w:pPr>
+              <w:rPr>
+                <w:noProof/>
+              </w:rPr>
+            </w:pPr>
+          </w:p>
+          <w:p>
+            <w:pPr>
+              <w:rPr>
+                <w:noProof/>
+              </w:rPr>
+            </w:pPr>
+          </w:p>
+          <w:p>
+            <w:pPr>
+              <w:rPr>
+                <w:noProof/>
+              </w:rPr>
+            </w:pPr>
+          </w:p>
+          <w:p>
+            <w:pPr>
+              <w:rPr>
+                <w:noProof/>
+              </w:rPr>
+            </w:pPr>
+          </w:p>
+          <w:p>
+            <w:pPr>
+              <w:rPr>
+                <w:noProof/>
+              </w:rPr>
+            </w:pPr>
+          </w:p>
+          <w:p>
+            <w:pPr>
+              <w:rPr>
+                <w:noProof/>
+              </w:rPr>
+            </w:pPr>
+          </w:p>
+          <w:p>
+            <w:pPr>
+              <w:rPr>
+                <w:noProof/>
+              </w:rPr>
+            </w:pPr>
+          </w:p>
+          <w:p>
+            <w:pPr>
+              <w:rPr>
+                <w:noProof/>
+              </w:rPr>
+            </w:pPr>
+          </w:p>
+          <w:p>
+            <w:pPr>
+              <w:rPr>
+                <w:noProof/>
+              </w:rPr>
+            </w:pPr>
+          </w:p>
+          <w:p>
+            <w:pPr>
+              <w:rPr>
+                <w:noProof/>
+              </w:rPr>
+            </w:pPr>
+          </w:p>
+          <w:p>
+            <w:pPr>
+              <w:rPr>
+                <w:noProof/>
+              </w:rPr>
+            </w:pPr>
+          </w:p>
+          <w:p>
+            <w:pPr>
+              <w:rPr>
+                <w:b/>
+                <w:noProof/>
+              </w:rPr>
+            </w:pPr>
+            <w:r>
+              <w:rPr>
+                <w:b/>
+                <w:noProof/>
+              </w:rPr>
+              <w:lastRenderedPageBreak/>
+              <w:t>Valid Input:</w:t>
+            </w:r>
+          </w:p>
+          <w:p>
+            <w:pPr>
+              <w:jc w:val="center"/>
+              <w:rPr>
+                <w:b/>
+                <w:noProof/>
+              </w:rPr>
+            </w:pPr>
+            <w:r>
+              <w:rPr>
+                <w:noProof/>
+              </w:rPr>
+              <w:drawing>
+                <wp:inline distT="0" distB="0" distL="0" distR="0" wp14:anchorId="6910B110" wp14:editId="37DD257E">
+                  <wp:extent cx="4474140" cy="2659380"/>
+                  <wp:effectExtent l="152400" t="152400" r="365125" b="369570"/>
+                  <wp:docPr id="10" name="Picture 10" descr="http://puu.sh/AtdDD/8633376e0d.jpg"/>
+                  <wp:cNvGraphicFramePr>
+                    <a:graphicFrameLocks xmlns:a="http://schemas.openxmlformats.org/drawingml/2006/main" noChangeAspect="1"/>
+                  </wp:cNvGraphicFramePr>
+                  <a:graphic xmlns:a="http://schemas.openxmlformats.org/drawingml/2006/main">
+                    <a:graphicData uri="http://schemas.openxmlformats.org/drawingml/2006/picture">
+                      <pic:pic xmlns:pic="http://schemas.openxmlformats.org/drawingml/2006/picture">
+                        <pic:nvPicPr>
+                          <pic:cNvPr id="0" name="Picture 17" descr="http://puu.sh/AtdDD/8633376e0d.jpg"/>
+                          <pic:cNvPicPr>
+                            <a:picLocks noChangeAspect="1" noChangeArrowheads="1"/>
+                          </pic:cNvPicPr>
+                        </pic:nvPicPr>
+                        <pic:blipFill>
+                          <a:blip r:embed="rId23" cstate="print">
+                            <a:extLst>
+                              <a:ext uri="{28A0092B-C50C-407E-A947-70E740481C1C}">
+                                <a14:useLocalDpi xmlns:a14="http://schemas.microsoft.com/office/drawing/2010/main" val="0"/>
+                              </a:ext>
+                            </a:extLst>
+                          </a:blip>
+                          <a:srcRect/>
+                          <a:stretch>
+                            <a:fillRect/>
+                          </a:stretch>
+                        </pic:blipFill>
+                        <pic:spPr bwMode="auto">
+                          <a:xfrm>
+                            <a:off x="0" y="0"/>
+                            <a:ext cx="4485911" cy="2666377"/>
+                          </a:xfrm>
+                          <a:prstGeom prst="rect">
+                            <a:avLst/>
+                          </a:prstGeom>
+                          <a:ln>
+                            <a:noFill/>
+                          </a:ln>
+                          <a:effectLst>
+                            <a:outerShdw blurRad="292100" dist="139700" dir="2700000" algn="tl" rotWithShape="0">
+                              <a:srgbClr val="333333">
+                                <a:alpha val="65000"/>
+                              </a:srgbClr>
+                            </a:outerShdw>
+                          </a:effectLst>
+                        </pic:spPr>
+                      </pic:pic>
+                    </a:graphicData>
+                  </a:graphic>
+                </wp:inline>
+              </w:drawing>
+            </w:r>
+          </w:p>
+          <w:p>
+            <w:pPr>
+              <w:rPr>
+                <w:b/>
+                <w:noProof/>
+              </w:rPr>
+            </w:pPr>
+          </w:p>
+          <w:p>
+            <w:pPr>
+              <w:rPr>
+                <w:b/>
+                <w:noProof/>
+              </w:rPr>
+            </w:pPr>
+            <w:r>
+              <w:rPr>
+                <w:b/>
+                <w:noProof/>
+              </w:rPr>
+              <w:t>Invalid Input:</w:t>
+            </w:r>
+          </w:p>
+          <w:p>
+            <w:pPr>
+              <w:jc w:val="center"/>
+              <w:rPr>
+                <w:b/>
+                <w:noProof/>
+              </w:rPr>
+            </w:pPr>
+            <w:r>
+              <w:rPr>
+                <w:noProof/>
+              </w:rPr>
+              <w:drawing>
+                <wp:inline distT="0" distB="0" distL="0" distR="0" wp14:anchorId="6EA53E76" wp14:editId="2B8573A8">
+                  <wp:extent cx="4494090" cy="2619192"/>
+                  <wp:effectExtent l="152400" t="152400" r="363855" b="353060"/>
+                  <wp:docPr id="11" name="Picture 11" descr="http://puu.sh/AtdF4/0a13f4ccab.jpg"/>
+                  <wp:cNvGraphicFramePr>
+                    <a:graphicFrameLocks xmlns:a="http://schemas.openxmlformats.org/drawingml/2006/main" noChangeAspect="1"/>
+                  </wp:cNvGraphicFramePr>
+                  <a:graphic xmlns:a="http://schemas.openxmlformats.org/drawingml/2006/main">
+                    <a:graphicData uri="http://schemas.openxmlformats.org/drawingml/2006/picture">
+                      <pic:pic xmlns:pic="http://schemas.openxmlformats.org/drawingml/2006/picture">
+                        <pic:nvPicPr>
+                          <pic:cNvPr id="0" name="Picture 19" descr="http://puu.sh/AtdF4/0a13f4ccab.jpg"/>
+                          <pic:cNvPicPr>
+                            <a:picLocks noChangeAspect="1" noChangeArrowheads="1"/>
+                          </pic:cNvPicPr>
+                        </pic:nvPicPr>
+                        <pic:blipFill>
+                          <a:blip r:embed="rId24" cstate="print">
+                            <a:extLst>
+                              <a:ext uri="{28A0092B-C50C-407E-A947-70E740481C1C}">
+                                <a14:useLocalDpi xmlns:a14="http://schemas.microsoft.com/office/drawing/2010/main" val="0"/>
+                              </a:ext>
+                            </a:extLst>
+                          </a:blip>
+                          <a:srcRect/>
+                          <a:stretch>
+                            <a:fillRect/>
+                          </a:stretch>
+                        </pic:blipFill>
+                        <pic:spPr bwMode="auto">
+                          <a:xfrm>
+                            <a:off x="0" y="0"/>
+                            <a:ext cx="4503367" cy="2624599"/>
+                          </a:xfrm>
+                          <a:prstGeom prst="rect">
+                            <a:avLst/>
+                          </a:prstGeom>
+                          <a:ln>
+                            <a:noFill/>
+                          </a:ln>
+                          <a:effectLst>
+                            <a:outerShdw blurRad="292100" dist="139700" dir="2700000" algn="tl" rotWithShape="0">
+                              <a:srgbClr val="333333">
+                                <a:alpha val="65000"/>
+                              </a:srgbClr>
+                            </a:outerShdw>
+                          </a:effectLst>
+                        </pic:spPr>
+                      </pic:pic>
+                    </a:graphicData>
+                  </a:graphic>
+                </wp:inline>
+              </w:drawing>
+            </w:r>
+          </w:p>
+          <w:p>
+            <w:pPr>
+              <w:rPr>
+                <w:b/>
+                <w:noProof/>
+              </w:rPr>
+            </w:pPr>
+          </w:p>
+          <w:p>
+            <w:pPr>
+              <w:rPr>
+                <w:b/>
+                <w:noProof/>
+              </w:rPr>
+            </w:pPr>
+          </w:p>
+          <w:p>
+            <w:pPr>
+              <w:rPr>
+                <w:b/>
+                <w:noProof/>
+              </w:rPr>
+            </w:pPr>
+          </w:p>
+          <w:p>
+            <w:pPr>
+              <w:rPr>
+                <w:b/>
+                <w:noProof/>
+              </w:rPr>
+            </w:pPr>
+          </w:p>
+          <w:p>
+            <w:pPr>
+              <w:rPr>
+                <w:b/>
+                <w:noProof/>
+              </w:rPr>
+            </w:pPr>
+          </w:p>
+          <w:p>
+            <w:pPr>
+              <w:rPr>
+                <w:b/>
+                <w:noProof/>
+              </w:rPr>
+            </w:pPr>
+          </w:p>
+          <w:p>
+            <w:pPr>
+              <w:rPr>
+                <w:b/>
+                <w:noProof/>
+              </w:rPr>
+            </w:pPr>
+          </w:p>
+          <w:p>
+            <w:pPr>
+              <w:rPr>
+                <w:b/>
+                <w:noProof/>
+              </w:rPr>
+            </w:pPr>
+          </w:p>
+          <w:p>
+            <w:pPr>
+              <w:rPr>
+                <w:b/>
+                <w:noProof/>
+              </w:rPr>
+            </w:pPr>
+          </w:p>
+          <w:p>
+            <w:pPr>
+              <w:rPr>
+                <w:b/>
+                <w:noProof/>
+              </w:rPr>
+            </w:pPr>
+          </w:p>
+          <w:p>
+            <w:pPr>
+              <w:rPr>
+                <w:b/>
+                <w:noProof/>
+              </w:rPr>
+            </w:pPr>
+          </w:p>
+          <w:p>
+            <w:pPr>
+              <w:rPr>
+                <w:b/>
+                <w:noProof/>
+              </w:rPr>
+            </w:pPr>
+          </w:p>
+          <w:p>
+            <w:pPr>
+              <w:rPr>
+                <w:b/>
+                <w:noProof/>
+              </w:rPr>
+            </w:pPr>
+          </w:p>
+          <w:p>
+            <w:pPr>
+              <w:rPr>
+                <w:b/>
+                <w:noProof/>
+              </w:rPr>
+            </w:pPr>
+          </w:p>
+          <w:p>
+            <w:pPr>
+              <w:rPr>
+                <w:b/>
+                <w:noProof/>
+              </w:rPr>
+            </w:pPr>
+            <w:r>
+              <w:rPr>
+                <w:b/>
+                <w:noProof/>
+              </w:rPr>
+              <w:lastRenderedPageBreak/>
+              <w:t>Output</w:t>
+            </w:r>
+            <w:r>
+              <w:rPr>
+                <w:b/>
+                <w:noProof/>
+              </w:rPr>
+              <w:t xml:space="preserve"> (valid)</w:t>
+            </w:r>
+            <w:r>
+              <w:rPr>
+                <w:b/>
+                <w:noProof/>
+              </w:rPr>
+              <w:t>:</w:t>
+            </w:r>
+          </w:p>
+          <w:p>
+            <w:pPr>
+              <w:jc w:val="center"/>
+              <w:rPr>
+                <w:b/>
+                <w:noProof/>
+              </w:rPr>
+            </w:pPr>
+            <w:r>
+              <w:rPr>
+                <w:noProof/>
+              </w:rPr>
+              <mc:AlternateContent>
+                <mc:Choice Requires="wps">
+                  <w:drawing>
+                    <wp:anchor distT="0" distB="0" distL="114300" distR="114300" simplePos="0" relativeHeight="251659264" behindDoc="0" locked="0" layoutInCell="1" allowOverlap="1" wp14:anchorId="5388445F" wp14:editId="10DCB9B8">
+                      <wp:simplePos x="0" y="0"/>
+                      <wp:positionH relativeFrom="column">
+                        <wp:posOffset>151765</wp:posOffset>
+                      </wp:positionH>
+                      <wp:positionV relativeFrom="paragraph">
+                        <wp:posOffset>2585085</wp:posOffset>
+                      </wp:positionV>
+                      <wp:extent cx="3520440" cy="922020"/>
+                      <wp:effectExtent l="19050" t="19050" r="22860" b="11430"/>
+                      <wp:wrapNone/>
+                      <wp:docPr id="13" name="Oval 13"/>
+                      <wp:cNvGraphicFramePr/>
+                      <a:graphic xmlns:a="http://schemas.openxmlformats.org/drawingml/2006/main">
+                        <a:graphicData uri="http://schemas.microsoft.com/office/word/2010/wordprocessingShape">
+                          <wps:wsp>
+                            <wps:cNvSpPr/>
+                            <wps:spPr>
+                              <a:xfrm>
+                                <a:off x="0" y="0"/>
+                                <a:ext cx="3520440" cy="922020"/>
+                              </a:xfrm>
+                              <a:prstGeom prst="ellipse">
+                                <a:avLst/>
+                              </a:prstGeom>
+                              <a:noFill/>
+                              <a:ln w="28575">
+                                <a:solidFill>
+                                  <a:srgbClr val="FF0000"/>
+                                </a:solidFill>
+                              </a:ln>
+                            </wps:spPr>
+                            <wps:style>
+                              <a:lnRef idx="2">
+                                <a:schemeClr val="accent6"/>
+                              </a:lnRef>
+                              <a:fillRef idx="1">
+                                <a:schemeClr val="lt1"/>
+                              </a:fillRef>
+                              <a:effectRef idx="0">
+                                <a:schemeClr val="accent6"/>
+                              </a:effectRef>
+                              <a:fontRef idx="minor">
+                                <a:schemeClr val="dk1"/>
+                              </a:fontRef>
+                            </wps:style>
+                            <wps:bodyPr rot="0" spcFirstLastPara="0" vertOverflow="overflow" horzOverflow="overflow" vert="horz" wrap="square" lIns="91440" tIns="45720" rIns="91440" bIns="45720" numCol="1" spcCol="0" rtlCol="0" fromWordArt="0" anchor="ctr" anchorCtr="0" forceAA="0" compatLnSpc="1">
+                              <a:prstTxWarp prst="textNoShape">
+                                <a:avLst/>
+                              </a:prstTxWarp>
+                              <a:noAutofit/>
+                            </wps:bodyPr>
+                          </wps:wsp>
+                        </a:graphicData>
+                      </a:graphic>
+                      <wp14:sizeRelH relativeFrom="margin">
+                        <wp14:pctWidth>0</wp14:pctWidth>
+                      </wp14:sizeRelH>
+                      <wp14:sizeRelV relativeFrom="margin">
+                        <wp14:pctHeight>0</wp14:pctHeight>
+                      </wp14:sizeRelV>
+                    </wp:anchor>
+                  </w:drawing>
+                </mc:Choice>
+                <mc:Fallback>
+                  <w:pict>
+                    <v:oval w14:anchorId="0FC35DD2" id="Oval 13" o:spid="_x0000_s1026" style="position:absolute;margin-left:11.95pt;margin-top:203.55pt;width:277.2pt;height:72.6pt;z-index:251659264;visibility:visible;mso-wrap-style:square;mso-width-percent:0;mso-height-percent:0;mso-wrap-distance-left:9pt;mso-wrap-distance-top:0;mso-wrap-distance-right:9pt;mso-wrap-distance-bottom:0;mso-position-horizontal:absolute;mso-position-horizontal-relative:text;mso-position-vertical:absolute;mso-position-vertical-relative:text;mso-width-percent:0;mso-height-percent:0;mso-width-relative:margin;mso-height-relative:margin;v-text-anchor:middle" o:gfxdata="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" filled="f" strokecolor="red" strokeweight="2.25pt">
+                      <v:stroke joinstyle="miter"/>
+                    </v:oval>
+                  </w:pict>
+                </mc:Fallback>
+              </mc:AlternateContent>
+            </w:r>
+            <w:r>
+              <w:rPr>
+                <w:noProof/>
+              </w:rPr>
+              <w:drawing>
+                <wp:inline distT="0" distB="0" distL="0" distR="0" wp14:anchorId="3CDF7595" wp14:editId="78C46CAB">
+                  <wp:extent cx="4602480" cy="3556770"/>
+                  <wp:effectExtent l="152400" t="152400" r="369570" b="367665"/>
+                  <wp:docPr id="12" name="Picture 12" descr="http://puu.sh/AtdGq/dd61fa7bf0.jpg"/>
+                  <wp:cNvGraphicFramePr>
+                    <a:graphicFrameLocks xmlns:a="http://schemas.openxmlformats.org/drawingml/2006/main" noChangeAspect="1"/>
+                  </wp:cNvGraphicFramePr>
+                  <a:graphic xmlns:a="http://schemas.openxmlformats.org/drawingml/2006/main">
+                    <a:graphicData uri="http://schemas.openxmlformats.org/drawingml/2006/picture">
+                      <pic:pic xmlns:pic="http://schemas.openxmlformats.org/drawingml/2006/picture">
+                        <pic:nvPicPr>
+                          <pic:cNvPr id="0" name="Picture 21" descr="http://puu.sh/AtdGq/dd61fa7bf0.jpg"/>
+                          <pic:cNvPicPr>
+                            <a:picLocks noChangeAspect="1" noChangeArrowheads="1"/>
+                          </pic:cNvPicPr>
+                        </pic:nvPicPr>
+                        <pic:blipFill>
+                          <a:blip r:embed="rId25">
+                            <a:extLst>
+                              <a:ext uri="{28A0092B-C50C-407E-A947-70E740481C1C}">
+                                <a14:useLocalDpi xmlns:a14="http://schemas.microsoft.com/office/drawing/2010/main" val="0"/>
+                              </a:ext>
+                            </a:extLst>
+                          </a:blip>
+                          <a:srcRect/>
+                          <a:stretch>
+                            <a:fillRect/>
+                          </a:stretch>
+                        </pic:blipFill>
+                        <pic:spPr bwMode="auto">
+                          <a:xfrm>
+                            <a:off x="0" y="0"/>
+                            <a:ext cx="4619338" cy="3569797"/>
+                          </a:xfrm>
+                          <a:prstGeom prst="rect">
+                            <a:avLst/>
+                          </a:prstGeom>
+                          <a:ln>
+                            <a:noFill/>
+                          </a:ln>
+                          <a:effectLst>
+                            <a:outerShdw blurRad="292100" dist="139700" dir="2700000" algn="tl" rotWithShape="0">
+                              <a:srgbClr val="333333">
+                                <a:alpha val="65000"/>
+                              </a:srgbClr>
+                            </a:outerShdw>
+                          </a:effectLst>
+                        </pic:spPr>
+                      </pic:pic>
+                    </a:graphicData>
+                  </a:graphic>
+                </wp:inline>
+              </w:drawing>
+            </w:r>
+          </w:p>
+          <w:p>
+            <w:pPr>
+              <w:rPr>
+                <w:b/>
+                <w:noProof/>
+              </w:rPr>
+            </w:pPr>
+          </w:p>
+          <w:p>
+            <w:pPr>
+              <w:rPr>
+                <w:b/>
+                <w:noProof/>
+              </w:rPr>
+            </w:pPr>
+          </w:p>
           <w:p>
             <w:pPr>
               <w:jc w:val="both"/>
@@ -1262,21 +3105,22 @@
       <w:tr>
         <w:tc>
           <w:tcPr>
-            <w:tcW w:w="3005" w:type="dxa"/>
+            <w:tcW w:w="2108" w:type="dxa"/>
           </w:tcPr>
           <w:p>
             <w:pPr>
-              <w:jc w:val="both"/>
-              <w:rPr>
-                <w:rFonts w:ascii="Times New Roman" w:hAnsi="Times New Roman" w:cs="Times New Roman"/>
-                <w:sz w:val="24"/>
-              </w:rPr>
-            </w:pPr>
-            <w:r>
-              <w:rPr>
-                <w:rFonts w:ascii="Times New Roman" w:hAnsi="Times New Roman" w:cs="Times New Roman"/>
-                <w:sz w:val="24"/>
-              </w:rPr>
+              <w:jc w:val="center"/>
+              <w:rPr>
+                <w:rFonts w:ascii="Times New Roman" w:hAnsi="Times New Roman" w:cs="Times New Roman"/>
+                <w:sz w:val="24"/>
+              </w:rPr>
+            </w:pPr>
+            <w:r>
+              <w:rPr>
+                <w:rFonts w:ascii="Times New Roman" w:hAnsi="Times New Roman" w:cs="Times New Roman"/>
+                <w:sz w:val="24"/>
+              </w:rPr>
+              <w:lastRenderedPageBreak/>
               <w:t>Searching for an it</w:t>
             </w:r>
             <w:r>
@@ -1289,7 +3133,7 @@
           </w:p>
           <w:p>
             <w:pPr>
-              <w:jc w:val="both"/>
+              <w:jc w:val="center"/>
               <w:rPr>
                 <w:rFonts w:ascii="Times New Roman" w:hAnsi="Times New Roman" w:cs="Times New Roman"/>
                 <w:sz w:val="24"/>
@@ -1299,22 +3143,62 @@
         </w:tc>
         <w:tc>
           <w:tcPr>
-            <w:tcW w:w="3005" w:type="dxa"/>
+            <w:tcW w:w="8377" w:type="dxa"/>
           </w:tcPr>
           <w:p>
             <w:pPr>
-              <w:jc w:val="both"/>
-              <w:rPr>
-                <w:rFonts w:ascii="Times New Roman" w:hAnsi="Times New Roman" w:cs="Times New Roman"/>
-                <w:sz w:val="24"/>
-              </w:rPr>
-            </w:pPr>
-          </w:p>
-        </w:tc>
-        <w:tc>
-          <w:tcPr>
-            <w:tcW w:w="3006" w:type="dxa"/>
-          </w:tcPr>
+              <w:rPr>
+                <w:b/>
+                <w:noProof/>
+              </w:rPr>
+            </w:pPr>
+            <w:r>
+              <w:rPr>
+                <w:b/>
+                <w:noProof/>
+              </w:rPr>
+              <w:t>Input:</w:t>
+            </w:r>
+          </w:p>
+          <w:p>
+            <w:pPr>
+              <w:rPr>
+                <w:b/>
+                <w:noProof/>
+              </w:rPr>
+            </w:pPr>
+            <w:r>
+              <w:rPr>
+                <w:noProof/>
+              </w:rPr>
+              <w:t>http://localhost/CAB230/src/index.php</w:t>
+            </w:r>
+          </w:p>
+          <w:p>
+            <w:pPr>
+              <w:rPr>
+                <w:b/>
+                <w:noProof/>
+              </w:rPr>
+            </w:pPr>
+            <w:bookmarkStart w:id="0" w:name="_GoBack"/>
+            <w:bookmarkEnd w:id="0"/>
+          </w:p>
+          <w:p>
+            <w:pPr>
+              <w:rPr>
+                <w:b/>
+                <w:noProof/>
+              </w:rPr>
+            </w:pPr>
+            <w:r>
+              <w:rPr>
+                <w:b/>
+                <w:noProof/>
+              </w:rPr>
+              <w:t>Output:</w:t>
+            </w:r>
+          </w:p>
           <w:p>
             <w:pPr>
               <w:jc w:val="both"/>
@@ -1329,11 +3213,11 @@
       <w:tr>
         <w:tc>
           <w:tcPr>
-            <w:tcW w:w="3005" w:type="dxa"/>
+            <w:tcW w:w="2108" w:type="dxa"/>
           </w:tcPr>
           <w:p>
             <w:pPr>
-              <w:jc w:val="both"/>
+              <w:jc w:val="center"/>
               <w:rPr>
                 <w:rFonts w:ascii="Times New Roman" w:hAnsi="Times New Roman" w:cs="Times New Roman"/>
                 <w:sz w:val="24"/>
@@ -1356,7 +3240,7 @@
           </w:p>
           <w:p>
             <w:pPr>
-              <w:jc w:val="both"/>
+              <w:jc w:val="center"/>
               <w:rPr>
                 <w:rFonts w:ascii="Times New Roman" w:hAnsi="Times New Roman" w:cs="Times New Roman"/>
                 <w:sz w:val="24"/>
@@ -1366,22 +3250,60 @@
         </w:tc>
         <w:tc>
           <w:tcPr>
-            <w:tcW w:w="3005" w:type="dxa"/>
+            <w:tcW w:w="8377" w:type="dxa"/>
           </w:tcPr>
           <w:p>
             <w:pPr>
-              <w:jc w:val="both"/>
-              <w:rPr>
-                <w:rFonts w:ascii="Times New Roman" w:hAnsi="Times New Roman" w:cs="Times New Roman"/>
-                <w:sz w:val="24"/>
-              </w:rPr>
-            </w:pPr>
-          </w:p>
-        </w:tc>
-        <w:tc>
-          <w:tcPr>
-            <w:tcW w:w="3006" w:type="dxa"/>
-          </w:tcPr>
+              <w:rPr>
+                <w:b/>
+                <w:noProof/>
+              </w:rPr>
+            </w:pPr>
+            <w:r>
+              <w:rPr>
+                <w:b/>
+                <w:noProof/>
+              </w:rPr>
+              <w:t>Input:</w:t>
+            </w:r>
+          </w:p>
+          <w:p>
+            <w:pPr>
+              <w:rPr>
+                <w:b/>
+                <w:noProof/>
+              </w:rPr>
+            </w:pPr>
+            <w:r>
+              <w:rPr>
+                <w:noProof/>
+              </w:rPr>
+              <w:t>http://localhost/CAB230/src/index.php</w:t>
+            </w:r>
+          </w:p>
+          <w:p>
+            <w:pPr>
+              <w:rPr>
+                <w:b/>
+                <w:noProof/>
+              </w:rPr>
+            </w:pPr>
+          </w:p>
+          <w:p>
+            <w:pPr>
+              <w:rPr>
+                <w:b/>
+                <w:noProof/>
+              </w:rPr>
+            </w:pPr>
+            <w:r>
+              <w:rPr>
+                <w:b/>
+                <w:noProof/>
+              </w:rPr>
+              <w:t>Output:</w:t>
+            </w:r>
+          </w:p>
           <w:p>
             <w:pPr>
               <w:jc w:val="both"/>
@@ -1396,11 +3318,11 @@
       <w:tr>
         <w:tc>
           <w:tcPr>
-            <w:tcW w:w="3005" w:type="dxa"/>
+            <w:tcW w:w="2108" w:type="dxa"/>
           </w:tcPr>
           <w:p>
             <w:pPr>
-              <w:jc w:val="both"/>
+              <w:jc w:val="center"/>
               <w:rPr>
                 <w:rFonts w:ascii="Times New Roman" w:hAnsi="Times New Roman" w:cs="Times New Roman"/>
                 <w:sz w:val="24"/>
@@ -1423,7 +3345,7 @@
           </w:p>
           <w:p>
             <w:pPr>
-              <w:jc w:val="both"/>
+              <w:jc w:val="center"/>
               <w:rPr>
                 <w:rFonts w:ascii="Times New Roman" w:hAnsi="Times New Roman" w:cs="Times New Roman"/>
                 <w:sz w:val="24"/>
@@ -1433,22 +3355,60 @@
         </w:tc>
         <w:tc>
           <w:tcPr>
-            <w:tcW w:w="3005" w:type="dxa"/>
+            <w:tcW w:w="8377" w:type="dxa"/>
           </w:tcPr>
           <w:p>
             <w:pPr>
-              <w:jc w:val="both"/>
-              <w:rPr>
-                <w:rFonts w:ascii="Times New Roman" w:hAnsi="Times New Roman" w:cs="Times New Roman"/>
-                <w:sz w:val="24"/>
-              </w:rPr>
-            </w:pPr>
-          </w:p>
-        </w:tc>
-        <w:tc>
-          <w:tcPr>
-            <w:tcW w:w="3006" w:type="dxa"/>
-          </w:tcPr>
+              <w:rPr>
+                <w:b/>
+                <w:noProof/>
+              </w:rPr>
+            </w:pPr>
+            <w:r>
+              <w:rPr>
+                <w:b/>
+                <w:noProof/>
+              </w:rPr>
+              <w:t>Input:</w:t>
+            </w:r>
+          </w:p>
+          <w:p>
+            <w:pPr>
+              <w:rPr>
+                <w:b/>
+                <w:noProof/>
+              </w:rPr>
+            </w:pPr>
+            <w:r>
+              <w:rPr>
+                <w:noProof/>
+              </w:rPr>
+              <w:t>http://localhost/CAB230/src/index.php</w:t>
+            </w:r>
+          </w:p>
+          <w:p>
+            <w:pPr>
+              <w:rPr>
+                <w:b/>
+                <w:noProof/>
+              </w:rPr>
+            </w:pPr>
+          </w:p>
+          <w:p>
+            <w:pPr>
+              <w:rPr>
+                <w:b/>
+                <w:noProof/>
+              </w:rPr>
+            </w:pPr>
+            <w:r>
+              <w:rPr>
+                <w:b/>
+                <w:noProof/>
+              </w:rPr>
+              <w:t>Output:</w:t>
+            </w:r>
+          </w:p>
           <w:p>
             <w:pPr>
               <w:jc w:val="both"/>
@@ -1463,11 +3423,11 @@
       <w:tr>
         <w:tc>
           <w:tcPr>
-            <w:tcW w:w="3005" w:type="dxa"/>
+            <w:tcW w:w="2108" w:type="dxa"/>
           </w:tcPr>
           <w:p>
             <w:pPr>
-              <w:jc w:val="both"/>
+              <w:jc w:val="center"/>
               <w:rPr>
                 <w:rFonts w:ascii="Times New Roman" w:hAnsi="Times New Roman" w:cs="Times New Roman"/>
                 <w:sz w:val="24"/>
@@ -1490,7 +3450,7 @@
           </w:p>
           <w:p>
             <w:pPr>
-              <w:jc w:val="both"/>
+              <w:jc w:val="center"/>
               <w:rPr>
                 <w:rFonts w:ascii="Times New Roman" w:hAnsi="Times New Roman" w:cs="Times New Roman"/>
                 <w:sz w:val="24"/>
@@ -1500,22 +3460,60 @@
         </w:tc>
         <w:tc>
           <w:tcPr>
-            <w:tcW w:w="3005" w:type="dxa"/>
+            <w:tcW w:w="8377" w:type="dxa"/>
           </w:tcPr>
           <w:p>
             <w:pPr>
-              <w:jc w:val="both"/>
-              <w:rPr>
-                <w:rFonts w:ascii="Times New Roman" w:hAnsi="Times New Roman" w:cs="Times New Roman"/>
-                <w:sz w:val="24"/>
-              </w:rPr>
-            </w:pPr>
-          </w:p>
-        </w:tc>
-        <w:tc>
-          <w:tcPr>
-            <w:tcW w:w="3006" w:type="dxa"/>
-          </w:tcPr>
+              <w:rPr>
+                <w:b/>
+                <w:noProof/>
+              </w:rPr>
+            </w:pPr>
+            <w:r>
+              <w:rPr>
+                <w:b/>
+                <w:noProof/>
+              </w:rPr>
+              <w:t>Input:</w:t>
+            </w:r>
+          </w:p>
+          <w:p>
+            <w:pPr>
+              <w:rPr>
+                <w:b/>
+                <w:noProof/>
+              </w:rPr>
+            </w:pPr>
+            <w:r>
+              <w:rPr>
+                <w:noProof/>
+              </w:rPr>
+              <w:t>http://localhost/CAB230/src/index.php</w:t>
+            </w:r>
+          </w:p>
+          <w:p>
+            <w:pPr>
+              <w:rPr>
+                <w:b/>
+                <w:noProof/>
+              </w:rPr>
+            </w:pPr>
+          </w:p>
+          <w:p>
+            <w:pPr>
+              <w:rPr>
+                <w:b/>
+                <w:noProof/>
+              </w:rPr>
+            </w:pPr>
+            <w:r>
+              <w:rPr>
+                <w:b/>
+                <w:noProof/>
+              </w:rPr>
+              <w:t>Output:</w:t>
+            </w:r>
+          </w:p>
           <w:p>
             <w:pPr>
               <w:jc w:val="both"/>
@@ -1530,11 +3528,11 @@
       <w:tr>
         <w:tc>
           <w:tcPr>
-            <w:tcW w:w="3005" w:type="dxa"/>
+            <w:tcW w:w="2108" w:type="dxa"/>
           </w:tcPr>
           <w:p>
             <w:pPr>
-              <w:jc w:val="both"/>
+              <w:jc w:val="center"/>
               <w:rPr>
                 <w:rFonts w:ascii="Times New Roman" w:hAnsi="Times New Roman" w:cs="Times New Roman"/>
                 <w:sz w:val="24"/>
@@ -1557,7 +3555,7 @@
           </w:p>
           <w:p>
             <w:pPr>
-              <w:jc w:val="both"/>
+              <w:jc w:val="center"/>
               <w:rPr>
                 <w:rFonts w:ascii="Times New Roman" w:hAnsi="Times New Roman" w:cs="Times New Roman"/>
                 <w:sz w:val="24"/>
@@ -1567,22 +3565,60 @@
         </w:tc>
         <w:tc>
           <w:tcPr>
-            <w:tcW w:w="3005" w:type="dxa"/>
+            <w:tcW w:w="8377" w:type="dxa"/>
           </w:tcPr>
           <w:p>
             <w:pPr>
-              <w:jc w:val="both"/>
-              <w:rPr>
-                <w:rFonts w:ascii="Times New Roman" w:hAnsi="Times New Roman" w:cs="Times New Roman"/>
-                <w:sz w:val="24"/>
-              </w:rPr>
-            </w:pPr>
-          </w:p>
-        </w:tc>
-        <w:tc>
-          <w:tcPr>
-            <w:tcW w:w="3006" w:type="dxa"/>
-          </w:tcPr>
+              <w:rPr>
+                <w:b/>
+                <w:noProof/>
+              </w:rPr>
+            </w:pPr>
+            <w:r>
+              <w:rPr>
+                <w:b/>
+                <w:noProof/>
+              </w:rPr>
+              <w:t>Input:</w:t>
+            </w:r>
+          </w:p>
+          <w:p>
+            <w:pPr>
+              <w:rPr>
+                <w:b/>
+                <w:noProof/>
+              </w:rPr>
+            </w:pPr>
+            <w:r>
+              <w:rPr>
+                <w:noProof/>
+              </w:rPr>
+              <w:t>http://localhost/CAB230/src/index.php</w:t>
+            </w:r>
+          </w:p>
+          <w:p>
+            <w:pPr>
+              <w:rPr>
+                <w:b/>
+                <w:noProof/>
+              </w:rPr>
+            </w:pPr>
+          </w:p>
+          <w:p>
+            <w:pPr>
+              <w:rPr>
+                <w:b/>
+                <w:noProof/>
+              </w:rPr>
+            </w:pPr>
+            <w:r>
+              <w:rPr>
+                <w:b/>
+                <w:noProof/>
+              </w:rPr>
+              <w:t>Output:</w:t>
+            </w:r>
+          </w:p>
           <w:p>
             <w:pPr>
               <w:jc w:val="both"/>
@@ -1597,21 +3633,22 @@
       <w:tr>
         <w:tc>
           <w:tcPr>
-            <w:tcW w:w="3005" w:type="dxa"/>
+            <w:tcW w:w="2108" w:type="dxa"/>
           </w:tcPr>
           <w:p>
             <w:pPr>
-              <w:jc w:val="both"/>
-              <w:rPr>
-                <w:rFonts w:ascii="Times New Roman" w:hAnsi="Times New Roman" w:cs="Times New Roman"/>
-                <w:sz w:val="24"/>
-              </w:rPr>
-            </w:pPr>
-            <w:r>
-              <w:rPr>
-                <w:rFonts w:ascii="Times New Roman" w:hAnsi="Times New Roman" w:cs="Times New Roman"/>
-                <w:sz w:val="24"/>
-              </w:rPr>
+              <w:jc w:val="center"/>
+              <w:rPr>
+                <w:rFonts w:ascii="Times New Roman" w:hAnsi="Times New Roman" w:cs="Times New Roman"/>
+                <w:sz w:val="24"/>
+              </w:rPr>
+            </w:pPr>
+            <w:r>
+              <w:rPr>
+                <w:rFonts w:ascii="Times New Roman" w:hAnsi="Times New Roman" w:cs="Times New Roman"/>
+                <w:sz w:val="24"/>
+              </w:rPr>
+              <w:lastRenderedPageBreak/>
               <w:t>Unregistered use</w:t>
             </w:r>
             <w:r>
@@ -1624,7 +3661,7 @@
           </w:p>
           <w:p>
             <w:pPr>
-              <w:jc w:val="both"/>
+              <w:jc w:val="center"/>
               <w:rPr>
                 <w:rFonts w:ascii="Times New Roman" w:hAnsi="Times New Roman" w:cs="Times New Roman"/>
                 <w:sz w:val="24"/>
@@ -1634,22 +3671,60 @@
         </w:tc>
         <w:tc>
           <w:tcPr>
-            <w:tcW w:w="3005" w:type="dxa"/>
+            <w:tcW w:w="8377" w:type="dxa"/>
           </w:tcPr>
           <w:p>
             <w:pPr>
-              <w:jc w:val="both"/>
-              <w:rPr>
-                <w:rFonts w:ascii="Times New Roman" w:hAnsi="Times New Roman" w:cs="Times New Roman"/>
-                <w:sz w:val="24"/>
-              </w:rPr>
-            </w:pPr>
-          </w:p>
-        </w:tc>
-        <w:tc>
-          <w:tcPr>
-            <w:tcW w:w="3006" w:type="dxa"/>
-          </w:tcPr>
+              <w:rPr>
+                <w:b/>
+                <w:noProof/>
+              </w:rPr>
+            </w:pPr>
+            <w:r>
+              <w:rPr>
+                <w:b/>
+                <w:noProof/>
+              </w:rPr>
+              <w:t>Input:</w:t>
+            </w:r>
+          </w:p>
+          <w:p>
+            <w:pPr>
+              <w:rPr>
+                <w:b/>
+                <w:noProof/>
+              </w:rPr>
+            </w:pPr>
+            <w:r>
+              <w:rPr>
+                <w:noProof/>
+              </w:rPr>
+              <w:t>http://localhost/CAB230/src/index.php</w:t>
+            </w:r>
+          </w:p>
+          <w:p>
+            <w:pPr>
+              <w:rPr>
+                <w:b/>
+                <w:noProof/>
+              </w:rPr>
+            </w:pPr>
+          </w:p>
+          <w:p>
+            <w:pPr>
+              <w:rPr>
+                <w:b/>
+                <w:noProof/>
+              </w:rPr>
+            </w:pPr>
+            <w:r>
+              <w:rPr>
+                <w:b/>
+                <w:noProof/>
+              </w:rPr>
+              <w:t>Output:</w:t>
+            </w:r>
+          </w:p>
           <w:p>
             <w:pPr>
               <w:jc w:val="both"/>
@@ -1664,11 +3739,11 @@
       <w:tr>
         <w:tc>
           <w:tcPr>
-            <w:tcW w:w="3005" w:type="dxa"/>
+            <w:tcW w:w="2108" w:type="dxa"/>
           </w:tcPr>
           <w:p>
             <w:pPr>
-              <w:jc w:val="both"/>
+              <w:jc w:val="center"/>
               <w:rPr>
                 <w:rFonts w:ascii="Times New Roman" w:hAnsi="Times New Roman" w:cs="Times New Roman"/>
                 <w:sz w:val="24"/>
@@ -1691,7 +3766,7 @@
           </w:p>
           <w:p>
             <w:pPr>
-              <w:jc w:val="both"/>
+              <w:jc w:val="center"/>
               <w:rPr>
                 <w:rFonts w:ascii="Times New Roman" w:hAnsi="Times New Roman" w:cs="Times New Roman"/>
                 <w:sz w:val="24"/>
@@ -1701,22 +3776,60 @@
         </w:tc>
         <w:tc>
           <w:tcPr>
-            <w:tcW w:w="3005" w:type="dxa"/>
+            <w:tcW w:w="8377" w:type="dxa"/>
           </w:tcPr>
           <w:p>
             <w:pPr>
-              <w:jc w:val="both"/>
-              <w:rPr>
-                <w:rFonts w:ascii="Times New Roman" w:hAnsi="Times New Roman" w:cs="Times New Roman"/>
-                <w:sz w:val="24"/>
-              </w:rPr>
-            </w:pPr>
-          </w:p>
-        </w:tc>
-        <w:tc>
-          <w:tcPr>
-            <w:tcW w:w="3006" w:type="dxa"/>
-          </w:tcPr>
+              <w:rPr>
+                <w:b/>
+                <w:noProof/>
+              </w:rPr>
+            </w:pPr>
+            <w:r>
+              <w:rPr>
+                <w:b/>
+                <w:noProof/>
+              </w:rPr>
+              <w:t>Input:</w:t>
+            </w:r>
+          </w:p>
+          <w:p>
+            <w:pPr>
+              <w:rPr>
+                <w:b/>
+                <w:noProof/>
+              </w:rPr>
+            </w:pPr>
+            <w:r>
+              <w:rPr>
+                <w:noProof/>
+              </w:rPr>
+              <w:t>http://localhost/CAB230/src/index.php</w:t>
+            </w:r>
+          </w:p>
+          <w:p>
+            <w:pPr>
+              <w:rPr>
+                <w:b/>
+                <w:noProof/>
+              </w:rPr>
+            </w:pPr>
+          </w:p>
+          <w:p>
+            <w:pPr>
+              <w:rPr>
+                <w:b/>
+                <w:noProof/>
+              </w:rPr>
+            </w:pPr>
+            <w:r>
+              <w:rPr>
+                <w:b/>
+                <w:noProof/>
+              </w:rPr>
+              <w:t>Output:</w:t>
+            </w:r>
+          </w:p>
           <w:p>
             <w:pPr>
               <w:jc w:val="both"/>
@@ -1731,11 +3844,11 @@
       <w:tr>
         <w:tc>
           <w:tcPr>
-            <w:tcW w:w="3005" w:type="dxa"/>
+            <w:tcW w:w="2108" w:type="dxa"/>
           </w:tcPr>
           <w:p>
             <w:pPr>
-              <w:jc w:val="both"/>
+              <w:jc w:val="center"/>
               <w:rPr>
                 <w:rFonts w:ascii="Times New Roman" w:hAnsi="Times New Roman" w:cs="Times New Roman"/>
                 <w:sz w:val="24"/>
@@ -1758,7 +3871,7 @@
           </w:p>
           <w:p>
             <w:pPr>
-              <w:jc w:val="both"/>
+              <w:jc w:val="center"/>
               <w:rPr>
                 <w:rFonts w:ascii="Times New Roman" w:hAnsi="Times New Roman" w:cs="Times New Roman"/>
                 <w:sz w:val="24"/>
@@ -1768,22 +3881,60 @@
         </w:tc>
         <w:tc>
           <w:tcPr>
-            <w:tcW w:w="3005" w:type="dxa"/>
+            <w:tcW w:w="8377" w:type="dxa"/>
           </w:tcPr>
           <w:p>
             <w:pPr>
-              <w:jc w:val="both"/>
-              <w:rPr>
-                <w:rFonts w:ascii="Times New Roman" w:hAnsi="Times New Roman" w:cs="Times New Roman"/>
-                <w:sz w:val="24"/>
-              </w:rPr>
-            </w:pPr>
-          </w:p>
-        </w:tc>
-        <w:tc>
-          <w:tcPr>
-            <w:tcW w:w="3006" w:type="dxa"/>
-          </w:tcPr>
+              <w:rPr>
+                <w:b/>
+                <w:noProof/>
+              </w:rPr>
+            </w:pPr>
+            <w:r>
+              <w:rPr>
+                <w:b/>
+                <w:noProof/>
+              </w:rPr>
+              <w:t>Input:</w:t>
+            </w:r>
+          </w:p>
+          <w:p>
+            <w:pPr>
+              <w:rPr>
+                <w:b/>
+                <w:noProof/>
+              </w:rPr>
+            </w:pPr>
+            <w:r>
+              <w:rPr>
+                <w:noProof/>
+              </w:rPr>
+              <w:t>http://localhost/CAB230/src/index.php</w:t>
+            </w:r>
+          </w:p>
+          <w:p>
+            <w:pPr>
+              <w:rPr>
+                <w:b/>
+                <w:noProof/>
+              </w:rPr>
+            </w:pPr>
+          </w:p>
+          <w:p>
+            <w:pPr>
+              <w:rPr>
+                <w:b/>
+                <w:noProof/>
+              </w:rPr>
+            </w:pPr>
+            <w:r>
+              <w:rPr>
+                <w:b/>
+                <w:noProof/>
+              </w:rPr>
+              <w:t>Output:</w:t>
+            </w:r>
+          </w:p>
           <w:p>
             <w:pPr>
               <w:jc w:val="both"/>
@@ -1798,11 +3949,11 @@
       <w:tr>
         <w:tc>
           <w:tcPr>
-            <w:tcW w:w="3005" w:type="dxa"/>
+            <w:tcW w:w="2108" w:type="dxa"/>
           </w:tcPr>
           <w:p>
             <w:pPr>
-              <w:jc w:val="both"/>
+              <w:jc w:val="center"/>
               <w:rPr>
                 <w:rFonts w:ascii="Times New Roman" w:hAnsi="Times New Roman" w:cs="Times New Roman"/>
                 <w:sz w:val="24"/>
@@ -1820,12 +3971,12 @@
                 <w:rFonts w:ascii="Times New Roman" w:hAnsi="Times New Roman" w:cs="Times New Roman"/>
                 <w:sz w:val="24"/>
               </w:rPr>
-              <w:t xml:space="preserve">search results.  (Add on #1) </w:t>
-            </w:r>
-          </w:p>
-          <w:p>
-            <w:pPr>
-              <w:jc w:val="both"/>
+              <w:t>search results.  (Add on #1)</w:t>
+            </w:r>
+          </w:p>
+          <w:p>
+            <w:pPr>
+              <w:jc w:val="center"/>
               <w:rPr>
                 <w:rFonts w:ascii="Times New Roman" w:hAnsi="Times New Roman" w:cs="Times New Roman"/>
                 <w:sz w:val="24"/>
@@ -1835,22 +3986,60 @@
         </w:tc>
         <w:tc>
           <w:tcPr>
-            <w:tcW w:w="3005" w:type="dxa"/>
+            <w:tcW w:w="8377" w:type="dxa"/>
           </w:tcPr>
           <w:p>
             <w:pPr>
-              <w:jc w:val="both"/>
-              <w:rPr>
-                <w:rFonts w:ascii="Times New Roman" w:hAnsi="Times New Roman" w:cs="Times New Roman"/>
-                <w:sz w:val="24"/>
-              </w:rPr>
-            </w:pPr>
-          </w:p>
-        </w:tc>
-        <w:tc>
-          <w:tcPr>
-            <w:tcW w:w="3006" w:type="dxa"/>
-          </w:tcPr>
+              <w:rPr>
+                <w:b/>
+                <w:noProof/>
+              </w:rPr>
+            </w:pPr>
+            <w:r>
+              <w:rPr>
+                <w:b/>
+                <w:noProof/>
+              </w:rPr>
+              <w:t>Input:</w:t>
+            </w:r>
+          </w:p>
+          <w:p>
+            <w:pPr>
+              <w:rPr>
+                <w:b/>
+                <w:noProof/>
+              </w:rPr>
+            </w:pPr>
+            <w:r>
+              <w:rPr>
+                <w:noProof/>
+              </w:rPr>
+              <w:t>http://localhost/CAB230/src/index.php</w:t>
+            </w:r>
+          </w:p>
+          <w:p>
+            <w:pPr>
+              <w:rPr>
+                <w:b/>
+                <w:noProof/>
+              </w:rPr>
+            </w:pPr>
+          </w:p>
+          <w:p>
+            <w:pPr>
+              <w:rPr>
+                <w:b/>
+                <w:noProof/>
+              </w:rPr>
+            </w:pPr>
+            <w:r>
+              <w:rPr>
+                <w:b/>
+                <w:noProof/>
+              </w:rPr>
+              <w:t>Output:</w:t>
+            </w:r>
+          </w:p>
           <w:p>
             <w:pPr>
               <w:jc w:val="both"/>
@@ -1865,44 +4054,81 @@
       <w:tr>
         <w:tc>
           <w:tcPr>
-            <w:tcW w:w="3005" w:type="dxa"/>
+            <w:tcW w:w="2108" w:type="dxa"/>
           </w:tcPr>
           <w:p>
             <w:pPr>
-              <w:jc w:val="both"/>
-              <w:rPr>
-                <w:rFonts w:ascii="Times New Roman" w:hAnsi="Times New Roman" w:cs="Times New Roman"/>
-                <w:sz w:val="24"/>
-              </w:rPr>
-            </w:pPr>
-            <w:r>
-              <w:rPr>
-                <w:rFonts w:ascii="Times New Roman" w:hAnsi="Times New Roman" w:cs="Times New Roman"/>
-                <w:sz w:val="24"/>
-              </w:rPr>
-              <w:lastRenderedPageBreak/>
+              <w:jc w:val="center"/>
+              <w:rPr>
+                <w:rFonts w:ascii="Times New Roman" w:hAnsi="Times New Roman" w:cs="Times New Roman"/>
+                <w:sz w:val="24"/>
+              </w:rPr>
+            </w:pPr>
+            <w:r>
+              <w:rPr>
+                <w:rFonts w:ascii="Times New Roman" w:hAnsi="Times New Roman" w:cs="Times New Roman"/>
+                <w:sz w:val="24"/>
+              </w:rPr>
               <w:t>On the individual item page: a map showing the item.  (Add on #1)</w:t>
             </w:r>
           </w:p>
         </w:tc>
         <w:tc>
           <w:tcPr>
-            <w:tcW w:w="3005" w:type="dxa"/>
+            <w:tcW w:w="8377" w:type="dxa"/>
           </w:tcPr>
           <w:p>
             <w:pPr>
-              <w:jc w:val="both"/>
-              <w:rPr>
-                <w:rFonts w:ascii="Times New Roman" w:hAnsi="Times New Roman" w:cs="Times New Roman"/>
-                <w:sz w:val="24"/>
-              </w:rPr>
-            </w:pPr>
-          </w:p>
-        </w:tc>
-        <w:tc>
-          <w:tcPr>
-            <w:tcW w:w="3006" w:type="dxa"/>
-          </w:tcPr>
+              <w:rPr>
+                <w:b/>
+                <w:noProof/>
+              </w:rPr>
+            </w:pPr>
+            <w:r>
+              <w:rPr>
+                <w:b/>
+                <w:noProof/>
+              </w:rPr>
+              <w:t>Input:</w:t>
+            </w:r>
+          </w:p>
+          <w:p>
+            <w:pPr>
+              <w:rPr>
+                <w:b/>
+                <w:noProof/>
+              </w:rPr>
+            </w:pPr>
+            <w:r>
+              <w:rPr>
+                <w:noProof/>
+              </w:rPr>
+              <w:t>http://localhost/CAB230/src/index.php</w:t>
+            </w:r>
+          </w:p>
+          <w:p>
+            <w:pPr>
+              <w:rPr>
+                <w:b/>
+                <w:noProof/>
+              </w:rPr>
+            </w:pPr>
+          </w:p>
+          <w:p>
+            <w:pPr>
+              <w:rPr>
+                <w:b/>
+                <w:noProof/>
+              </w:rPr>
+            </w:pPr>
+            <w:r>
+              <w:rPr>
+                <w:b/>
+                <w:noProof/>
+              </w:rPr>
+              <w:t>Output:</w:t>
+            </w:r>
+          </w:p>
           <w:p>
             <w:pPr>
               <w:jc w:val="both"/>
@@ -1917,27 +4143,27 @@
       <w:tr>
         <w:tc>
           <w:tcPr>
-            <w:tcW w:w="3005" w:type="dxa"/>
+            <w:tcW w:w="2108" w:type="dxa"/>
           </w:tcPr>
           <w:p>
             <w:pPr>
-              <w:jc w:val="both"/>
-              <w:rPr>
-                <w:rFonts w:ascii="Times New Roman" w:hAnsi="Times New Roman" w:cs="Times New Roman"/>
-                <w:sz w:val="24"/>
-              </w:rPr>
-            </w:pPr>
-            <w:r>
-              <w:rPr>
-                <w:rFonts w:ascii="Times New Roman" w:hAnsi="Times New Roman" w:cs="Times New Roman"/>
-                <w:sz w:val="24"/>
-              </w:rPr>
-              <w:t xml:space="preserve">Evidence that the geographic microdata is valid as reported by Google’s structured data validator (Add on #2) </w:t>
-            </w:r>
-          </w:p>
-          <w:p>
-            <w:pPr>
-              <w:jc w:val="both"/>
+              <w:jc w:val="center"/>
+              <w:rPr>
+                <w:rFonts w:ascii="Times New Roman" w:hAnsi="Times New Roman" w:cs="Times New Roman"/>
+                <w:sz w:val="24"/>
+              </w:rPr>
+            </w:pPr>
+            <w:r>
+              <w:rPr>
+                <w:rFonts w:ascii="Times New Roman" w:hAnsi="Times New Roman" w:cs="Times New Roman"/>
+                <w:sz w:val="24"/>
+              </w:rPr>
+              <w:t>Evidence that the geographic microdata is valid as reported by Google’s structured data validator (Add on #2)</w:t>
+            </w:r>
+          </w:p>
+          <w:p>
+            <w:pPr>
+              <w:jc w:val="center"/>
               <w:rPr>
                 <w:rFonts w:ascii="Times New Roman" w:hAnsi="Times New Roman" w:cs="Times New Roman"/>
                 <w:sz w:val="24"/>
@@ -1947,22 +4173,60 @@
         </w:tc>
         <w:tc>
           <w:tcPr>
-            <w:tcW w:w="3005" w:type="dxa"/>
+            <w:tcW w:w="8377" w:type="dxa"/>
           </w:tcPr>
           <w:p>
             <w:pPr>
-              <w:jc w:val="both"/>
-              <w:rPr>
-                <w:rFonts w:ascii="Times New Roman" w:hAnsi="Times New Roman" w:cs="Times New Roman"/>
-                <w:sz w:val="24"/>
-              </w:rPr>
-            </w:pPr>
-          </w:p>
-        </w:tc>
-        <w:tc>
-          <w:tcPr>
-            <w:tcW w:w="3006" w:type="dxa"/>
-          </w:tcPr>
+              <w:rPr>
+                <w:b/>
+                <w:noProof/>
+              </w:rPr>
+            </w:pPr>
+            <w:r>
+              <w:rPr>
+                <w:b/>
+                <w:noProof/>
+              </w:rPr>
+              <w:t>Input:</w:t>
+            </w:r>
+          </w:p>
+          <w:p>
+            <w:pPr>
+              <w:rPr>
+                <w:b/>
+                <w:noProof/>
+              </w:rPr>
+            </w:pPr>
+            <w:r>
+              <w:rPr>
+                <w:noProof/>
+              </w:rPr>
+              <w:t>http://localhost/CAB230/src/index.php</w:t>
+            </w:r>
+          </w:p>
+          <w:p>
+            <w:pPr>
+              <w:rPr>
+                <w:b/>
+                <w:noProof/>
+              </w:rPr>
+            </w:pPr>
+          </w:p>
+          <w:p>
+            <w:pPr>
+              <w:rPr>
+                <w:b/>
+                <w:noProof/>
+              </w:rPr>
+            </w:pPr>
+            <w:r>
+              <w:rPr>
+                <w:b/>
+                <w:noProof/>
+              </w:rPr>
+              <w:t>Output:</w:t>
+            </w:r>
+          </w:p>
           <w:p>
             <w:pPr>
               <w:jc w:val="both"/>
@@ -1977,27 +4241,27 @@
       <w:tr>
         <w:tc>
           <w:tcPr>
-            <w:tcW w:w="3005" w:type="dxa"/>
+            <w:tcW w:w="2108" w:type="dxa"/>
           </w:tcPr>
           <w:p>
             <w:pPr>
-              <w:jc w:val="both"/>
-              <w:rPr>
-                <w:rFonts w:ascii="Times New Roman" w:hAnsi="Times New Roman" w:cs="Times New Roman"/>
-                <w:sz w:val="24"/>
-              </w:rPr>
-            </w:pPr>
-            <w:r>
-              <w:rPr>
-                <w:rFonts w:ascii="Times New Roman" w:hAnsi="Times New Roman" w:cs="Times New Roman"/>
-                <w:sz w:val="24"/>
-              </w:rPr>
-              <w:t xml:space="preserve">Evidence that the microdata is valid as reported by Google’s structured data validator (Add on #2) </w:t>
-            </w:r>
-          </w:p>
-          <w:p>
-            <w:pPr>
-              <w:jc w:val="both"/>
+              <w:jc w:val="center"/>
+              <w:rPr>
+                <w:rFonts w:ascii="Times New Roman" w:hAnsi="Times New Roman" w:cs="Times New Roman"/>
+                <w:sz w:val="24"/>
+              </w:rPr>
+            </w:pPr>
+            <w:r>
+              <w:rPr>
+                <w:rFonts w:ascii="Times New Roman" w:hAnsi="Times New Roman" w:cs="Times New Roman"/>
+                <w:sz w:val="24"/>
+              </w:rPr>
+              <w:t>Evidence that the microdata is valid as reported by Google’s structured data validator (Add on #2)</w:t>
+            </w:r>
+          </w:p>
+          <w:p>
+            <w:pPr>
+              <w:jc w:val="center"/>
               <w:rPr>
                 <w:rFonts w:ascii="Times New Roman" w:hAnsi="Times New Roman" w:cs="Times New Roman"/>
                 <w:sz w:val="24"/>
@@ -2007,22 +4271,60 @@
         </w:tc>
         <w:tc>
           <w:tcPr>
-            <w:tcW w:w="3005" w:type="dxa"/>
+            <w:tcW w:w="8377" w:type="dxa"/>
           </w:tcPr>
           <w:p>
             <w:pPr>
-              <w:jc w:val="both"/>
-              <w:rPr>
-                <w:rFonts w:ascii="Times New Roman" w:hAnsi="Times New Roman" w:cs="Times New Roman"/>
-                <w:sz w:val="24"/>
-              </w:rPr>
-            </w:pPr>
-          </w:p>
-        </w:tc>
-        <w:tc>
-          <w:tcPr>
-            <w:tcW w:w="3006" w:type="dxa"/>
-          </w:tcPr>
+              <w:rPr>
+                <w:b/>
+                <w:noProof/>
+              </w:rPr>
+            </w:pPr>
+            <w:r>
+              <w:rPr>
+                <w:b/>
+                <w:noProof/>
+              </w:rPr>
+              <w:t>Input:</w:t>
+            </w:r>
+          </w:p>
+          <w:p>
+            <w:pPr>
+              <w:rPr>
+                <w:b/>
+                <w:noProof/>
+              </w:rPr>
+            </w:pPr>
+            <w:r>
+              <w:rPr>
+                <w:noProof/>
+              </w:rPr>
+              <w:t>http://localhost/CAB230/src/index.php</w:t>
+            </w:r>
+          </w:p>
+          <w:p>
+            <w:pPr>
+              <w:rPr>
+                <w:b/>
+                <w:noProof/>
+              </w:rPr>
+            </w:pPr>
+          </w:p>
+          <w:p>
+            <w:pPr>
+              <w:rPr>
+                <w:b/>
+                <w:noProof/>
+              </w:rPr>
+            </w:pPr>
+            <w:r>
+              <w:rPr>
+                <w:b/>
+                <w:noProof/>
+              </w:rPr>
+              <w:t>Output:</w:t>
+            </w:r>
+          </w:p>
           <w:p>
             <w:pPr>
               <w:jc w:val="both"/>
@@ -2037,27 +4339,28 @@
       <w:tr>
         <w:tc>
           <w:tcPr>
-            <w:tcW w:w="3005" w:type="dxa"/>
+            <w:tcW w:w="2108" w:type="dxa"/>
           </w:tcPr>
           <w:p>
             <w:pPr>
-              <w:jc w:val="both"/>
-              <w:rPr>
-                <w:rFonts w:ascii="Times New Roman" w:hAnsi="Times New Roman" w:cs="Times New Roman"/>
-                <w:sz w:val="24"/>
-              </w:rPr>
-            </w:pPr>
-            <w:r>
-              <w:rPr>
-                <w:rFonts w:ascii="Times New Roman" w:hAnsi="Times New Roman" w:cs="Times New Roman"/>
-                <w:sz w:val="24"/>
-              </w:rPr>
-              <w:t xml:space="preserve">Evidence that the site icon displays on a mobile phone (iOS or Android) home screen (Add on #3) </w:t>
-            </w:r>
-          </w:p>
-          <w:p>
-            <w:pPr>
-              <w:jc w:val="both"/>
+              <w:jc w:val="center"/>
+              <w:rPr>
+                <w:rFonts w:ascii="Times New Roman" w:hAnsi="Times New Roman" w:cs="Times New Roman"/>
+                <w:sz w:val="24"/>
+              </w:rPr>
+            </w:pPr>
+            <w:r>
+              <w:rPr>
+                <w:rFonts w:ascii="Times New Roman" w:hAnsi="Times New Roman" w:cs="Times New Roman"/>
+                <w:sz w:val="24"/>
+              </w:rPr>
+              <w:lastRenderedPageBreak/>
+              <w:t>Evidence that the site icon displays on a mobile phone (iOS or Android) home screen (Add on #3)</w:t>
+            </w:r>
+          </w:p>
+          <w:p>
+            <w:pPr>
+              <w:jc w:val="center"/>
               <w:rPr>
                 <w:rFonts w:ascii="Times New Roman" w:hAnsi="Times New Roman" w:cs="Times New Roman"/>
                 <w:sz w:val="24"/>
@@ -2067,22 +4370,60 @@
         </w:tc>
         <w:tc>
           <w:tcPr>
-            <w:tcW w:w="3005" w:type="dxa"/>
+            <w:tcW w:w="8377" w:type="dxa"/>
           </w:tcPr>
           <w:p>
             <w:pPr>
-              <w:jc w:val="both"/>
-              <w:rPr>
-                <w:rFonts w:ascii="Times New Roman" w:hAnsi="Times New Roman" w:cs="Times New Roman"/>
-                <w:sz w:val="24"/>
-              </w:rPr>
-            </w:pPr>
-          </w:p>
-        </w:tc>
-        <w:tc>
-          <w:tcPr>
-            <w:tcW w:w="3006" w:type="dxa"/>
-          </w:tcPr>
+              <w:rPr>
+                <w:b/>
+                <w:noProof/>
+              </w:rPr>
+            </w:pPr>
+            <w:r>
+              <w:rPr>
+                <w:b/>
+                <w:noProof/>
+              </w:rPr>
+              <w:t>Input:</w:t>
+            </w:r>
+          </w:p>
+          <w:p>
+            <w:pPr>
+              <w:rPr>
+                <w:b/>
+                <w:noProof/>
+              </w:rPr>
+            </w:pPr>
+            <w:r>
+              <w:rPr>
+                <w:noProof/>
+              </w:rPr>
+              <w:t>http://localhost/CAB230/src/index.php</w:t>
+            </w:r>
+          </w:p>
+          <w:p>
+            <w:pPr>
+              <w:rPr>
+                <w:b/>
+                <w:noProof/>
+              </w:rPr>
+            </w:pPr>
+          </w:p>
+          <w:p>
+            <w:pPr>
+              <w:rPr>
+                <w:b/>
+                <w:noProof/>
+              </w:rPr>
+            </w:pPr>
+            <w:r>
+              <w:rPr>
+                <w:b/>
+                <w:noProof/>
+              </w:rPr>
+              <w:t>Output:</w:t>
+            </w:r>
+          </w:p>
           <w:p>
             <w:pPr>
               <w:jc w:val="both"/>
@@ -2097,11 +4438,11 @@
       <w:tr>
         <w:tc>
           <w:tcPr>
-            <w:tcW w:w="3005" w:type="dxa"/>
+            <w:tcW w:w="2108" w:type="dxa"/>
           </w:tcPr>
           <w:p>
             <w:pPr>
-              <w:jc w:val="both"/>
+              <w:jc w:val="center"/>
               <w:rPr>
                 <w:rFonts w:ascii="Times New Roman" w:hAnsi="Times New Roman" w:cs="Times New Roman"/>
                 <w:sz w:val="24"/>
@@ -2118,22 +4459,60 @@
         </w:tc>
         <w:tc>
           <w:tcPr>
-            <w:tcW w:w="3005" w:type="dxa"/>
+            <w:tcW w:w="8377" w:type="dxa"/>
           </w:tcPr>
           <w:p>
             <w:pPr>
-              <w:jc w:val="both"/>
-              <w:rPr>
-                <w:rFonts w:ascii="Times New Roman" w:hAnsi="Times New Roman" w:cs="Times New Roman"/>
-                <w:sz w:val="24"/>
-              </w:rPr>
-            </w:pPr>
-          </w:p>
-        </w:tc>
-        <w:tc>
-          <w:tcPr>
-            <w:tcW w:w="3006" w:type="dxa"/>
-          </w:tcPr>
+              <w:rPr>
+                <w:b/>
+                <w:noProof/>
+              </w:rPr>
+            </w:pPr>
+            <w:r>
+              <w:rPr>
+                <w:b/>
+                <w:noProof/>
+              </w:rPr>
+              <w:t>Input:</w:t>
+            </w:r>
+          </w:p>
+          <w:p>
+            <w:pPr>
+              <w:rPr>
+                <w:b/>
+                <w:noProof/>
+              </w:rPr>
+            </w:pPr>
+            <w:r>
+              <w:rPr>
+                <w:noProof/>
+              </w:rPr>
+              <w:t>http://localhost/CAB230/src/index.php</w:t>
+            </w:r>
+          </w:p>
+          <w:p>
+            <w:pPr>
+              <w:rPr>
+                <w:b/>
+                <w:noProof/>
+              </w:rPr>
+            </w:pPr>
+          </w:p>
+          <w:p>
+            <w:pPr>
+              <w:rPr>
+                <w:b/>
+                <w:noProof/>
+              </w:rPr>
+            </w:pPr>
+            <w:r>
+              <w:rPr>
+                <w:b/>
+                <w:noProof/>
+              </w:rPr>
+              <w:t>Output:</w:t>
+            </w:r>
+          </w:p>
           <w:p>
             <w:pPr>
               <w:jc w:val="both"/>
@@ -2315,7 +4694,6 @@
           <w:sz w:val="32"/>
           <w:u w:val="single"/>
         </w:rPr>
-        <w:lastRenderedPageBreak/>
         <w:t xml:space="preserve">3 – </w:t>
       </w:r>
       <w:r>
@@ -2412,6 +4790,7 @@
           <w:sz w:val="24"/>
           <w:u w:val="single"/>
         </w:rPr>
+        <w:lastRenderedPageBreak/>
         <w:t>3) Page Layout</w:t>
       </w:r>
     </w:p>
@@ -2610,7 +4989,6 @@
           <w:sz w:val="32"/>
           <w:u w:val="single"/>
         </w:rPr>
-        <w:lastRenderedPageBreak/>
         <w:t>4</w:t>
       </w:r>
       <w:r>
@@ -2642,10 +5020,10 @@
       </w:r>
     </w:p>
     <w:sectPr>
-      <w:headerReference w:type="default" r:id="rId8"/>
-      <w:footerReference w:type="default" r:id="rId9"/>
+      <w:headerReference w:type="default" r:id="rId26"/>
+      <w:footerReference w:type="default" r:id="rId27"/>
       <w:pgSz w:w="11906" w:h="16838"/>
-      <w:pgMar w:top="1440" w:right="1440" w:bottom="1440" w:left="1440" w:header="708" w:footer="708" w:gutter="0"/>
+      <w:pgMar w:top="720" w:right="720" w:bottom="720" w:left="720" w:header="708" w:footer="708" w:gutter="0"/>
       <w:cols w:space="708"/>
       <w:docGrid w:linePitch="360"/>
     </w:sectPr>
@@ -2712,7 +5090,7 @@
           <w:rPr>
             <w:noProof/>
           </w:rPr>
-          <w:t>2</w:t>
+          <w:t>10</w:t>
         </w:r>
         <w:r>
           <w:rPr>
@@ -2763,13 +5141,7 @@
       <w:pStyle w:val="Header"/>
     </w:pPr>
     <w:r>
-      <w:t>CAB</w:t>
-    </w:r>
-    <w:r>
-      <w:t>230 – George Delosa N9751696</w:t>
-    </w:r>
-    <w:r>
-      <w:t xml:space="preserve"> &amp; Ari </w:t>
+      <w:t xml:space="preserve">CAB230 – George Delosa N9751696 &amp; Ari </w:t>
     </w:r>
     <w:proofErr w:type="spellStart"/>
     <w:r>
@@ -2789,6 +5161,96 @@
 <file path=word/numbering.xml><?xml version="1.0" encoding="utf-8"?>
 <w:numbering xmlns:wpc="http://schemas.microsoft.com/office/word/2010/wordprocessingCanvas" xmlns:cx="http://schemas.microsoft.com/office/drawing/2014/chartex" xmlns:cx1="http://schemas.microsoft.com/office/drawing/2015/9/8/chartex" xmlns:cx2="http://schemas.microsoft.com/office/drawing/2015/10/21/chartex" xmlns:cx3="http://schemas.microsoft.com/office/drawing/2016/5/9/chartex" xmlns:cx4="http://schemas.microsoft.com/office/drawing/2016/5/10/chartex" xmlns:cx5="http://schemas.microsoft.com/office/drawing/2016/5/11/chartex" xmlns:cx6="http://schemas.microsoft.com/office/drawing/2016/5/12/chartex" xmlns:cx7="http://schemas.microsoft.com/office/drawing/2016/5/13/chartex" xmlns:cx8="http://schemas.microsoft.com/office/drawing/2016/5/14/chartex" xmlns:mc="http://schemas.openxmlformats.org/markup-compatibility/2006" xmlns:aink="http://schemas.microsoft.com/office/drawing/2016/ink" xmlns:am3d="http://schemas.microsoft.com/office/drawing/2017/model3d" xmlns:o="urn:schemas-microsoft-com:office:office" xmlns:r="http://schemas.openxmlformats.org/officeDocument/2006/relationships" xmlns:m="http://schemas.openxmlformats.org/officeDocument/2006/math" xmlns:v="urn:schemas-microsoft-com:vml" xmlns:wp14="http://schemas.microsoft.com/office/word/2010/wordprocessingDrawing" xmlns:wp="http://schemas.openxmlformats.org/drawingml/2006/wordprocessingDrawing" xmlns:w10="urn:schemas-microsoft-com:office:word" xmlns:w="http://schemas.openxmlformats.org/wordprocessingml/2006/main" xmlns:w14="http://schemas.microsoft.com/office/word/2010/wordml" xmlns:w15="http://schemas.microsoft.com/office/word/2012/wordml" xmlns:w16cid="http://schemas.microsoft.com/office/word/2016/wordml/cid" xmlns:w16se="http://schemas.microsoft.com/office/word/2015/wordml/symex" xmlns:wpg="http://schemas.microsoft.com/office/word/2010/wordprocessingGroup" xmlns:wpi="http://schemas.microsoft.com/office/word/2010/wordprocessingInk" xmlns:wne="http://schemas.microsoft.com/office/word/2006/wordml" xmlns:wps="http://schemas.microsoft.com/office/word/2010/wordprocessingShape" mc:Ignorable="w14 w15 w16se w16cid wp14">
   <w:abstractNum w:abstractNumId="0" w15:restartNumberingAfterBreak="0">
+    <w:nsid w:val="09035F55"/>
+    <w:multiLevelType w:val="hybridMultilevel"/>
+    <w:tmpl w:val="6ACC9D3C"/>
+    <w:lvl w:ilvl="0" w:tplc="7E2A74EE">
+      <w:start w:val="1"/>
+      <w:numFmt w:val="decimal"/>
+      <w:lvlText w:val="%1."/>
+      <w:lvlJc w:val="left"/>
+      <w:pPr>
+        <w:ind w:left="720" w:hanging="360"/>
+      </w:pPr>
+      <w:rPr>
+        <w:rFonts w:hint="default"/>
+        <w:b/>
+      </w:rPr>
+    </w:lvl>
+    <w:lvl w:ilvl="1" w:tplc="0C090019" w:tentative="1">
+      <w:start w:val="1"/>
+      <w:numFmt w:val="lowerLetter"/>
+      <w:lvlText w:val="%2."/>
+      <w:lvlJc w:val="left"/>
+      <w:pPr>
+        <w:ind w:left="1440" w:hanging="360"/>
+      </w:pPr>
+    </w:lvl>
+    <w:lvl w:ilvl="2" w:tplc="0C09001B" w:tentative="1">
+      <w:start w:val="1"/>
+      <w:numFmt w:val="lowerRoman"/>
+      <w:lvlText w:val="%3."/>
+      <w:lvlJc w:val="right"/>
+      <w:pPr>
+        <w:ind w:left="2160" w:hanging="180"/>
+      </w:pPr>
+    </w:lvl>
+    <w:lvl w:ilvl="3" w:tplc="0C09000F" w:tentative="1">
+      <w:start w:val="1"/>
+      <w:numFmt w:val="decimal"/>
+      <w:lvlText w:val="%4."/>
+      <w:lvlJc w:val="left"/>
+      <w:pPr>
+        <w:ind w:left="2880" w:hanging="360"/>
+      </w:pPr>
+    </w:lvl>
+    <w:lvl w:ilvl="4" w:tplc="0C090019" w:tentative="1">
+      <w:start w:val="1"/>
+      <w:numFmt w:val="lowerLetter"/>
+      <w:lvlText w:val="%5."/>
+      <w:lvlJc w:val="left"/>
+      <w:pPr>
+        <w:ind w:left="3600" w:hanging="360"/>
+      </w:pPr>
+    </w:lvl>
+    <w:lvl w:ilvl="5" w:tplc="0C09001B" w:tentative="1">
+      <w:start w:val="1"/>
+      <w:numFmt w:val="lowerRoman"/>
+      <w:lvlText w:val="%6."/>
+      <w:lvlJc w:val="right"/>
+      <w:pPr>
+        <w:ind w:left="4320" w:hanging="180"/>
+      </w:pPr>
+    </w:lvl>
+    <w:lvl w:ilvl="6" w:tplc="0C09000F" w:tentative="1">
+      <w:start w:val="1"/>
+      <w:numFmt w:val="decimal"/>
+      <w:lvlText w:val="%7."/>
+      <w:lvlJc w:val="left"/>
+      <w:pPr>
+        <w:ind w:left="5040" w:hanging="360"/>
+      </w:pPr>
+    </w:lvl>
+    <w:lvl w:ilvl="7" w:tplc="0C090019" w:tentative="1">
+      <w:start w:val="1"/>
+      <w:numFmt w:val="lowerLetter"/>
+      <w:lvlText w:val="%8."/>
+      <w:lvlJc w:val="left"/>
+      <w:pPr>
+        <w:ind w:left="5760" w:hanging="360"/>
+      </w:pPr>
+    </w:lvl>
+    <w:lvl w:ilvl="8" w:tplc="0C09001B" w:tentative="1">
+      <w:start w:val="1"/>
+      <w:numFmt w:val="lowerRoman"/>
+      <w:lvlText w:val="%9."/>
+      <w:lvlJc w:val="right"/>
+      <w:pPr>
+        <w:ind w:left="6480" w:hanging="180"/>
+      </w:pPr>
+    </w:lvl>
+  </w:abstractNum>
+  <w:abstractNum w:abstractNumId="1" w15:restartNumberingAfterBreak="0">
     <w:nsid w:val="1141183B"/>
     <w:multiLevelType w:val="hybridMultilevel"/>
     <w:tmpl w:val="B8401326"/>
@@ -2901,7 +5363,7 @@
       </w:rPr>
     </w:lvl>
   </w:abstractNum>
-  <w:abstractNum w:abstractNumId="1" w15:restartNumberingAfterBreak="0">
+  <w:abstractNum w:abstractNumId="2" w15:restartNumberingAfterBreak="0">
     <w:nsid w:val="1A6122FC"/>
     <w:multiLevelType w:val="hybridMultilevel"/>
     <w:tmpl w:val="8CB69272"/>
@@ -3014,7 +5476,7 @@
       </w:rPr>
     </w:lvl>
   </w:abstractNum>
-  <w:abstractNum w:abstractNumId="2" w15:restartNumberingAfterBreak="0">
+  <w:abstractNum w:abstractNumId="3" w15:restartNumberingAfterBreak="0">
     <w:nsid w:val="1E5F59BC"/>
     <w:multiLevelType w:val="hybridMultilevel"/>
     <w:tmpl w:val="708ACC1C"/>
@@ -3127,7 +5589,7 @@
       </w:rPr>
     </w:lvl>
   </w:abstractNum>
-  <w:abstractNum w:abstractNumId="3" w15:restartNumberingAfterBreak="0">
+  <w:abstractNum w:abstractNumId="4" w15:restartNumberingAfterBreak="0">
     <w:nsid w:val="21F15326"/>
     <w:multiLevelType w:val="hybridMultilevel"/>
     <w:tmpl w:val="37B0D4F0"/>
@@ -3240,7 +5702,7 @@
       </w:rPr>
     </w:lvl>
   </w:abstractNum>
-  <w:abstractNum w:abstractNumId="4" w15:restartNumberingAfterBreak="0">
+  <w:abstractNum w:abstractNumId="5" w15:restartNumberingAfterBreak="0">
     <w:nsid w:val="36994D8E"/>
     <w:multiLevelType w:val="hybridMultilevel"/>
     <w:tmpl w:val="4418D290"/>
@@ -3353,7 +5815,7 @@
       </w:rPr>
     </w:lvl>
   </w:abstractNum>
-  <w:abstractNum w:abstractNumId="5" w15:restartNumberingAfterBreak="0">
+  <w:abstractNum w:abstractNumId="6" w15:restartNumberingAfterBreak="0">
     <w:nsid w:val="375B6397"/>
     <w:multiLevelType w:val="hybridMultilevel"/>
     <w:tmpl w:val="C322771C"/>
@@ -3466,7 +5928,7 @@
       </w:rPr>
     </w:lvl>
   </w:abstractNum>
-  <w:abstractNum w:abstractNumId="6" w15:restartNumberingAfterBreak="0">
+  <w:abstractNum w:abstractNumId="7" w15:restartNumberingAfterBreak="0">
     <w:nsid w:val="37A56D44"/>
     <w:multiLevelType w:val="hybridMultilevel"/>
     <w:tmpl w:val="D570D21C"/>
@@ -3579,7 +6041,96 @@
       </w:rPr>
     </w:lvl>
   </w:abstractNum>
-  <w:abstractNum w:abstractNumId="7" w15:restartNumberingAfterBreak="0">
+  <w:abstractNum w:abstractNumId="8" w15:restartNumberingAfterBreak="0">
+    <w:nsid w:val="383D3146"/>
+    <w:multiLevelType w:val="hybridMultilevel"/>
+    <w:tmpl w:val="35A0C116"/>
+    <w:lvl w:ilvl="0" w:tplc="0C09000F">
+      <w:start w:val="1"/>
+      <w:numFmt w:val="decimal"/>
+      <w:lvlText w:val="%1."/>
+      <w:lvlJc w:val="left"/>
+      <w:pPr>
+        <w:ind w:left="720" w:hanging="360"/>
+      </w:pPr>
+      <w:rPr>
+        <w:rFonts w:hint="default"/>
+      </w:rPr>
+    </w:lvl>
+    <w:lvl w:ilvl="1" w:tplc="0C090019" w:tentative="1">
+      <w:start w:val="1"/>
+      <w:numFmt w:val="lowerLetter"/>
+      <w:lvlText w:val="%2."/>
+      <w:lvlJc w:val="left"/>
+      <w:pPr>
+        <w:ind w:left="1440" w:hanging="360"/>
+      </w:pPr>
+    </w:lvl>
+    <w:lvl w:ilvl="2" w:tplc="0C09001B" w:tentative="1">
+      <w:start w:val="1"/>
+      <w:numFmt w:val="lowerRoman"/>
+      <w:lvlText w:val="%3."/>
+      <w:lvlJc w:val="right"/>
+      <w:pPr>
+        <w:ind w:left="2160" w:hanging="180"/>
+      </w:pPr>
+    </w:lvl>
+    <w:lvl w:ilvl="3" w:tplc="0C09000F" w:tentative="1">
+      <w:start w:val="1"/>
+      <w:numFmt w:val="decimal"/>
+      <w:lvlText w:val="%4."/>
+      <w:lvlJc w:val="left"/>
+      <w:pPr>
+        <w:ind w:left="2880" w:hanging="360"/>
+      </w:pPr>
+    </w:lvl>
+    <w:lvl w:ilvl="4" w:tplc="0C090019" w:tentative="1">
+      <w:start w:val="1"/>
+      <w:numFmt w:val="lowerLetter"/>
+      <w:lvlText w:val="%5."/>
+      <w:lvlJc w:val="left"/>
+      <w:pPr>
+        <w:ind w:left="3600" w:hanging="360"/>
+      </w:pPr>
+    </w:lvl>
+    <w:lvl w:ilvl="5" w:tplc="0C09001B" w:tentative="1">
+      <w:start w:val="1"/>
+      <w:numFmt w:val="lowerRoman"/>
+      <w:lvlText w:val="%6."/>
+      <w:lvlJc w:val="right"/>
+      <w:pPr>
+        <w:ind w:left="4320" w:hanging="180"/>
+      </w:pPr>
+    </w:lvl>
+    <w:lvl w:ilvl="6" w:tplc="0C09000F" w:tentative="1">
+      <w:start w:val="1"/>
+      <w:numFmt w:val="decimal"/>
+      <w:lvlText w:val="%7."/>
+      <w:lvlJc w:val="left"/>
+      <w:pPr>
+        <w:ind w:left="5040" w:hanging="360"/>
+      </w:pPr>
+    </w:lvl>
+    <w:lvl w:ilvl="7" w:tplc="0C090019" w:tentative="1">
+      <w:start w:val="1"/>
+      <w:numFmt w:val="lowerLetter"/>
+      <w:lvlText w:val="%8."/>
+      <w:lvlJc w:val="left"/>
+      <w:pPr>
+        <w:ind w:left="5760" w:hanging="360"/>
+      </w:pPr>
+    </w:lvl>
+    <w:lvl w:ilvl="8" w:tplc="0C09001B" w:tentative="1">
+      <w:start w:val="1"/>
+      <w:numFmt w:val="lowerRoman"/>
+      <w:lvlText w:val="%9."/>
+      <w:lvlJc w:val="right"/>
+      <w:pPr>
+        <w:ind w:left="6480" w:hanging="180"/>
+      </w:pPr>
+    </w:lvl>
+  </w:abstractNum>
+  <w:abstractNum w:abstractNumId="9" w15:restartNumberingAfterBreak="0">
     <w:nsid w:val="3D052D87"/>
     <w:multiLevelType w:val="hybridMultilevel"/>
     <w:tmpl w:val="9F3C5970"/>
@@ -3692,7 +6243,7 @@
       </w:rPr>
     </w:lvl>
   </w:abstractNum>
-  <w:abstractNum w:abstractNumId="8" w15:restartNumberingAfterBreak="0">
+  <w:abstractNum w:abstractNumId="10" w15:restartNumberingAfterBreak="0">
     <w:nsid w:val="44BA4BBA"/>
     <w:multiLevelType w:val="hybridMultilevel"/>
     <w:tmpl w:val="A3988B50"/>
@@ -3805,7 +6356,96 @@
       </w:rPr>
     </w:lvl>
   </w:abstractNum>
-  <w:abstractNum w:abstractNumId="9" w15:restartNumberingAfterBreak="0">
+  <w:abstractNum w:abstractNumId="11" w15:restartNumberingAfterBreak="0">
+    <w:nsid w:val="525C5D4E"/>
+    <w:multiLevelType w:val="hybridMultilevel"/>
+    <w:tmpl w:val="984C368E"/>
+    <w:lvl w:ilvl="0" w:tplc="0C09000F">
+      <w:start w:val="1"/>
+      <w:numFmt w:val="decimal"/>
+      <w:lvlText w:val="%1."/>
+      <w:lvlJc w:val="left"/>
+      <w:pPr>
+        <w:ind w:left="720" w:hanging="360"/>
+      </w:pPr>
+      <w:rPr>
+        <w:rFonts w:hint="default"/>
+      </w:rPr>
+    </w:lvl>
+    <w:lvl w:ilvl="1" w:tplc="0C090019" w:tentative="1">
+      <w:start w:val="1"/>
+      <w:numFmt w:val="lowerLetter"/>
+      <w:lvlText w:val="%2."/>
+      <w:lvlJc w:val="left"/>
+      <w:pPr>
+        <w:ind w:left="1440" w:hanging="360"/>
+      </w:pPr>
+    </w:lvl>
+    <w:lvl w:ilvl="2" w:tplc="0C09001B" w:tentative="1">
+      <w:start w:val="1"/>
+      <w:numFmt w:val="lowerRoman"/>
+      <w:lvlText w:val="%3."/>
+      <w:lvlJc w:val="right"/>
+      <w:pPr>
+        <w:ind w:left="2160" w:hanging="180"/>
+      </w:pPr>
+    </w:lvl>
+    <w:lvl w:ilvl="3" w:tplc="0C09000F" w:tentative="1">
+      <w:start w:val="1"/>
+      <w:numFmt w:val="decimal"/>
+      <w:lvlText w:val="%4."/>
+      <w:lvlJc w:val="left"/>
+      <w:pPr>
+        <w:ind w:left="2880" w:hanging="360"/>
+      </w:pPr>
+    </w:lvl>
+    <w:lvl w:ilvl="4" w:tplc="0C090019" w:tentative="1">
+      <w:start w:val="1"/>
+      <w:numFmt w:val="lowerLetter"/>
+      <w:lvlText w:val="%5."/>
+      <w:lvlJc w:val="left"/>
+      <w:pPr>
+        <w:ind w:left="3600" w:hanging="360"/>
+      </w:pPr>
+    </w:lvl>
+    <w:lvl w:ilvl="5" w:tplc="0C09001B" w:tentative="1">
+      <w:start w:val="1"/>
+      <w:numFmt w:val="lowerRoman"/>
+      <w:lvlText w:val="%6."/>
+      <w:lvlJc w:val="right"/>
+      <w:pPr>
+        <w:ind w:left="4320" w:hanging="180"/>
+      </w:pPr>
+    </w:lvl>
+    <w:lvl w:ilvl="6" w:tplc="0C09000F" w:tentative="1">
+      <w:start w:val="1"/>
+      <w:numFmt w:val="decimal"/>
+      <w:lvlText w:val="%7."/>
+      <w:lvlJc w:val="left"/>
+      <w:pPr>
+        <w:ind w:left="5040" w:hanging="360"/>
+      </w:pPr>
+    </w:lvl>
+    <w:lvl w:ilvl="7" w:tplc="0C090019" w:tentative="1">
+      <w:start w:val="1"/>
+      <w:numFmt w:val="lowerLetter"/>
+      <w:lvlText w:val="%8."/>
+      <w:lvlJc w:val="left"/>
+      <w:pPr>
+        <w:ind w:left="5760" w:hanging="360"/>
+      </w:pPr>
+    </w:lvl>
+    <w:lvl w:ilvl="8" w:tplc="0C09001B" w:tentative="1">
+      <w:start w:val="1"/>
+      <w:numFmt w:val="lowerRoman"/>
+      <w:lvlText w:val="%9."/>
+      <w:lvlJc w:val="right"/>
+      <w:pPr>
+        <w:ind w:left="6480" w:hanging="180"/>
+      </w:pPr>
+    </w:lvl>
+  </w:abstractNum>
+  <w:abstractNum w:abstractNumId="12" w15:restartNumberingAfterBreak="0">
     <w:nsid w:val="559D2BFC"/>
     <w:multiLevelType w:val="hybridMultilevel"/>
     <w:tmpl w:val="41C8F2B4"/>
@@ -3918,7 +6558,96 @@
       </w:rPr>
     </w:lvl>
   </w:abstractNum>
-  <w:abstractNum w:abstractNumId="10" w15:restartNumberingAfterBreak="0">
+  <w:abstractNum w:abstractNumId="13" w15:restartNumberingAfterBreak="0">
+    <w:nsid w:val="588A7894"/>
+    <w:multiLevelType w:val="hybridMultilevel"/>
+    <w:tmpl w:val="2E4095F2"/>
+    <w:lvl w:ilvl="0" w:tplc="0C09000F">
+      <w:start w:val="1"/>
+      <w:numFmt w:val="decimal"/>
+      <w:lvlText w:val="%1."/>
+      <w:lvlJc w:val="left"/>
+      <w:pPr>
+        <w:ind w:left="720" w:hanging="360"/>
+      </w:pPr>
+      <w:rPr>
+        <w:rFonts w:hint="default"/>
+      </w:rPr>
+    </w:lvl>
+    <w:lvl w:ilvl="1" w:tplc="0C090019" w:tentative="1">
+      <w:start w:val="1"/>
+      <w:numFmt w:val="lowerLetter"/>
+      <w:lvlText w:val="%2."/>
+      <w:lvlJc w:val="left"/>
+      <w:pPr>
+        <w:ind w:left="1440" w:hanging="360"/>
+      </w:pPr>
+    </w:lvl>
+    <w:lvl w:ilvl="2" w:tplc="0C09001B" w:tentative="1">
+      <w:start w:val="1"/>
+      <w:numFmt w:val="lowerRoman"/>
+      <w:lvlText w:val="%3."/>
+      <w:lvlJc w:val="right"/>
+      <w:pPr>
+        <w:ind w:left="2160" w:hanging="180"/>
+      </w:pPr>
+    </w:lvl>
+    <w:lvl w:ilvl="3" w:tplc="0C09000F" w:tentative="1">
+      <w:start w:val="1"/>
+      <w:numFmt w:val="decimal"/>
+      <w:lvlText w:val="%4."/>
+      <w:lvlJc w:val="left"/>
+      <w:pPr>
+        <w:ind w:left="2880" w:hanging="360"/>
+      </w:pPr>
+    </w:lvl>
+    <w:lvl w:ilvl="4" w:tplc="0C090019" w:tentative="1">
+      <w:start w:val="1"/>
+      <w:numFmt w:val="lowerLetter"/>
+      <w:lvlText w:val="%5."/>
+      <w:lvlJc w:val="left"/>
+      <w:pPr>
+        <w:ind w:left="3600" w:hanging="360"/>
+      </w:pPr>
+    </w:lvl>
+    <w:lvl w:ilvl="5" w:tplc="0C09001B" w:tentative="1">
+      <w:start w:val="1"/>
+      <w:numFmt w:val="lowerRoman"/>
+      <w:lvlText w:val="%6."/>
+      <w:lvlJc w:val="right"/>
+      <w:pPr>
+        <w:ind w:left="4320" w:hanging="180"/>
+      </w:pPr>
+    </w:lvl>
+    <w:lvl w:ilvl="6" w:tplc="0C09000F" w:tentative="1">
+      <w:start w:val="1"/>
+      <w:numFmt w:val="decimal"/>
+      <w:lvlText w:val="%7."/>
+      <w:lvlJc w:val="left"/>
+      <w:pPr>
+        <w:ind w:left="5040" w:hanging="360"/>
+      </w:pPr>
+    </w:lvl>
+    <w:lvl w:ilvl="7" w:tplc="0C090019" w:tentative="1">
+      <w:start w:val="1"/>
+      <w:numFmt w:val="lowerLetter"/>
+      <w:lvlText w:val="%8."/>
+      <w:lvlJc w:val="left"/>
+      <w:pPr>
+        <w:ind w:left="5760" w:hanging="360"/>
+      </w:pPr>
+    </w:lvl>
+    <w:lvl w:ilvl="8" w:tplc="0C09001B" w:tentative="1">
+      <w:start w:val="1"/>
+      <w:numFmt w:val="lowerRoman"/>
+      <w:lvlText w:val="%9."/>
+      <w:lvlJc w:val="right"/>
+      <w:pPr>
+        <w:ind w:left="6480" w:hanging="180"/>
+      </w:pPr>
+    </w:lvl>
+  </w:abstractNum>
+  <w:abstractNum w:abstractNumId="14" w15:restartNumberingAfterBreak="0">
     <w:nsid w:val="5F3E2432"/>
     <w:multiLevelType w:val="hybridMultilevel"/>
     <w:tmpl w:val="43600B04"/>
@@ -4031,7 +6760,274 @@
       </w:rPr>
     </w:lvl>
   </w:abstractNum>
-  <w:abstractNum w:abstractNumId="11" w15:restartNumberingAfterBreak="0">
+  <w:abstractNum w:abstractNumId="15" w15:restartNumberingAfterBreak="0">
+    <w:nsid w:val="63214306"/>
+    <w:multiLevelType w:val="hybridMultilevel"/>
+    <w:tmpl w:val="D4C2D1F4"/>
+    <w:lvl w:ilvl="0" w:tplc="0C09000F">
+      <w:start w:val="1"/>
+      <w:numFmt w:val="decimal"/>
+      <w:lvlText w:val="%1."/>
+      <w:lvlJc w:val="left"/>
+      <w:pPr>
+        <w:ind w:left="720" w:hanging="360"/>
+      </w:pPr>
+      <w:rPr>
+        <w:rFonts w:hint="default"/>
+      </w:rPr>
+    </w:lvl>
+    <w:lvl w:ilvl="1" w:tplc="0C090019" w:tentative="1">
+      <w:start w:val="1"/>
+      <w:numFmt w:val="lowerLetter"/>
+      <w:lvlText w:val="%2."/>
+      <w:lvlJc w:val="left"/>
+      <w:pPr>
+        <w:ind w:left="1440" w:hanging="360"/>
+      </w:pPr>
+    </w:lvl>
+    <w:lvl w:ilvl="2" w:tplc="0C09001B" w:tentative="1">
+      <w:start w:val="1"/>
+      <w:numFmt w:val="lowerRoman"/>
+      <w:lvlText w:val="%3."/>
+      <w:lvlJc w:val="right"/>
+      <w:pPr>
+        <w:ind w:left="2160" w:hanging="180"/>
+      </w:pPr>
+    </w:lvl>
+    <w:lvl w:ilvl="3" w:tplc="0C09000F" w:tentative="1">
+      <w:start w:val="1"/>
+      <w:numFmt w:val="decimal"/>
+      <w:lvlText w:val="%4."/>
+      <w:lvlJc w:val="left"/>
+      <w:pPr>
+        <w:ind w:left="2880" w:hanging="360"/>
+      </w:pPr>
+    </w:lvl>
+    <w:lvl w:ilvl="4" w:tplc="0C090019" w:tentative="1">
+      <w:start w:val="1"/>
+      <w:numFmt w:val="lowerLetter"/>
+      <w:lvlText w:val="%5."/>
+      <w:lvlJc w:val="left"/>
+      <w:pPr>
+        <w:ind w:left="3600" w:hanging="360"/>
+      </w:pPr>
+    </w:lvl>
+    <w:lvl w:ilvl="5" w:tplc="0C09001B" w:tentative="1">
+      <w:start w:val="1"/>
+      <w:numFmt w:val="lowerRoman"/>
+      <w:lvlText w:val="%6."/>
+      <w:lvlJc w:val="right"/>
+      <w:pPr>
+        <w:ind w:left="4320" w:hanging="180"/>
+      </w:pPr>
+    </w:lvl>
+    <w:lvl w:ilvl="6" w:tplc="0C09000F" w:tentative="1">
+      <w:start w:val="1"/>
+      <w:numFmt w:val="decimal"/>
+      <w:lvlText w:val="%7."/>
+      <w:lvlJc w:val="left"/>
+      <w:pPr>
+        <w:ind w:left="5040" w:hanging="360"/>
+      </w:pPr>
+    </w:lvl>
+    <w:lvl w:ilvl="7" w:tplc="0C090019" w:tentative="1">
+      <w:start w:val="1"/>
+      <w:numFmt w:val="lowerLetter"/>
+      <w:lvlText w:val="%8."/>
+      <w:lvlJc w:val="left"/>
+      <w:pPr>
+        <w:ind w:left="5760" w:hanging="360"/>
+      </w:pPr>
+    </w:lvl>
+    <w:lvl w:ilvl="8" w:tplc="0C09001B" w:tentative="1">
+      <w:start w:val="1"/>
+      <w:numFmt w:val="lowerRoman"/>
+      <w:lvlText w:val="%9."/>
+      <w:lvlJc w:val="right"/>
+      <w:pPr>
+        <w:ind w:left="6480" w:hanging="180"/>
+      </w:pPr>
+    </w:lvl>
+  </w:abstractNum>
+  <w:abstractNum w:abstractNumId="16" w15:restartNumberingAfterBreak="0">
+    <w:nsid w:val="6C083C2E"/>
+    <w:multiLevelType w:val="hybridMultilevel"/>
+    <w:tmpl w:val="1E4A797E"/>
+    <w:lvl w:ilvl="0" w:tplc="0C09000F">
+      <w:start w:val="1"/>
+      <w:numFmt w:val="decimal"/>
+      <w:lvlText w:val="%1."/>
+      <w:lvlJc w:val="left"/>
+      <w:pPr>
+        <w:ind w:left="720" w:hanging="360"/>
+      </w:pPr>
+      <w:rPr>
+        <w:rFonts w:hint="default"/>
+      </w:rPr>
+    </w:lvl>
+    <w:lvl w:ilvl="1" w:tplc="0C090019" w:tentative="1">
+      <w:start w:val="1"/>
+      <w:numFmt w:val="lowerLetter"/>
+      <w:lvlText w:val="%2."/>
+      <w:lvlJc w:val="left"/>
+      <w:pPr>
+        <w:ind w:left="1440" w:hanging="360"/>
+      </w:pPr>
+    </w:lvl>
+    <w:lvl w:ilvl="2" w:tplc="0C09001B" w:tentative="1">
+      <w:start w:val="1"/>
+      <w:numFmt w:val="lowerRoman"/>
+      <w:lvlText w:val="%3."/>
+      <w:lvlJc w:val="right"/>
+      <w:pPr>
+        <w:ind w:left="2160" w:hanging="180"/>
+      </w:pPr>
+    </w:lvl>
+    <w:lvl w:ilvl="3" w:tplc="0C09000F" w:tentative="1">
+      <w:start w:val="1"/>
+      <w:numFmt w:val="decimal"/>
+      <w:lvlText w:val="%4."/>
+      <w:lvlJc w:val="left"/>
+      <w:pPr>
+        <w:ind w:left="2880" w:hanging="360"/>
+      </w:pPr>
+    </w:lvl>
+    <w:lvl w:ilvl="4" w:tplc="0C090019" w:tentative="1">
+      <w:start w:val="1"/>
+      <w:numFmt w:val="lowerLetter"/>
+      <w:lvlText w:val="%5."/>
+      <w:lvlJc w:val="left"/>
+      <w:pPr>
+        <w:ind w:left="3600" w:hanging="360"/>
+      </w:pPr>
+    </w:lvl>
+    <w:lvl w:ilvl="5" w:tplc="0C09001B" w:tentative="1">
+      <w:start w:val="1"/>
+      <w:numFmt w:val="lowerRoman"/>
+      <w:lvlText w:val="%6."/>
+      <w:lvlJc w:val="right"/>
+      <w:pPr>
+        <w:ind w:left="4320" w:hanging="180"/>
+      </w:pPr>
+    </w:lvl>
+    <w:lvl w:ilvl="6" w:tplc="0C09000F" w:tentative="1">
+      <w:start w:val="1"/>
+      <w:numFmt w:val="decimal"/>
+      <w:lvlText w:val="%7."/>
+      <w:lvlJc w:val="left"/>
+      <w:pPr>
+        <w:ind w:left="5040" w:hanging="360"/>
+      </w:pPr>
+    </w:lvl>
+    <w:lvl w:ilvl="7" w:tplc="0C090019" w:tentative="1">
+      <w:start w:val="1"/>
+      <w:numFmt w:val="lowerLetter"/>
+      <w:lvlText w:val="%8."/>
+      <w:lvlJc w:val="left"/>
+      <w:pPr>
+        <w:ind w:left="5760" w:hanging="360"/>
+      </w:pPr>
+    </w:lvl>
+    <w:lvl w:ilvl="8" w:tplc="0C09001B" w:tentative="1">
+      <w:start w:val="1"/>
+      <w:numFmt w:val="lowerRoman"/>
+      <w:lvlText w:val="%9."/>
+      <w:lvlJc w:val="right"/>
+      <w:pPr>
+        <w:ind w:left="6480" w:hanging="180"/>
+      </w:pPr>
+    </w:lvl>
+  </w:abstractNum>
+  <w:abstractNum w:abstractNumId="17" w15:restartNumberingAfterBreak="0">
+    <w:nsid w:val="73E60125"/>
+    <w:multiLevelType w:val="hybridMultilevel"/>
+    <w:tmpl w:val="80048EC6"/>
+    <w:lvl w:ilvl="0" w:tplc="0C09000F">
+      <w:start w:val="1"/>
+      <w:numFmt w:val="decimal"/>
+      <w:lvlText w:val="%1."/>
+      <w:lvlJc w:val="left"/>
+      <w:pPr>
+        <w:ind w:left="720" w:hanging="360"/>
+      </w:pPr>
+      <w:rPr>
+        <w:rFonts w:hint="default"/>
+      </w:rPr>
+    </w:lvl>
+    <w:lvl w:ilvl="1" w:tplc="0C090019" w:tentative="1">
+      <w:start w:val="1"/>
+      <w:numFmt w:val="lowerLetter"/>
+      <w:lvlText w:val="%2."/>
+      <w:lvlJc w:val="left"/>
+      <w:pPr>
+        <w:ind w:left="1440" w:hanging="360"/>
+      </w:pPr>
+    </w:lvl>
+    <w:lvl w:ilvl="2" w:tplc="0C09001B" w:tentative="1">
+      <w:start w:val="1"/>
+      <w:numFmt w:val="lowerRoman"/>
+      <w:lvlText w:val="%3."/>
+      <w:lvlJc w:val="right"/>
+      <w:pPr>
+        <w:ind w:left="2160" w:hanging="180"/>
+      </w:pPr>
+    </w:lvl>
+    <w:lvl w:ilvl="3" w:tplc="0C09000F" w:tentative="1">
+      <w:start w:val="1"/>
+      <w:numFmt w:val="decimal"/>
+      <w:lvlText w:val="%4."/>
+      <w:lvlJc w:val="left"/>
+      <w:pPr>
+        <w:ind w:left="2880" w:hanging="360"/>
+      </w:pPr>
+    </w:lvl>
+    <w:lvl w:ilvl="4" w:tplc="0C090019" w:tentative="1">
+      <w:start w:val="1"/>
+      <w:numFmt w:val="lowerLetter"/>
+      <w:lvlText w:val="%5."/>
+      <w:lvlJc w:val="left"/>
+      <w:pPr>
+        <w:ind w:left="3600" w:hanging="360"/>
+      </w:pPr>
+    </w:lvl>
+    <w:lvl w:ilvl="5" w:tplc="0C09001B" w:tentative="1">
+      <w:start w:val="1"/>
+      <w:numFmt w:val="lowerRoman"/>
+      <w:lvlText w:val="%6."/>
+      <w:lvlJc w:val="right"/>
+      <w:pPr>
+        <w:ind w:left="4320" w:hanging="180"/>
+      </w:pPr>
+    </w:lvl>
+    <w:lvl w:ilvl="6" w:tplc="0C09000F" w:tentative="1">
+      <w:start w:val="1"/>
+      <w:numFmt w:val="decimal"/>
+      <w:lvlText w:val="%7."/>
+      <w:lvlJc w:val="left"/>
+      <w:pPr>
+        <w:ind w:left="5040" w:hanging="360"/>
+      </w:pPr>
+    </w:lvl>
+    <w:lvl w:ilvl="7" w:tplc="0C090019" w:tentative="1">
+      <w:start w:val="1"/>
+      <w:numFmt w:val="lowerLetter"/>
+      <w:lvlText w:val="%8."/>
+      <w:lvlJc w:val="left"/>
+      <w:pPr>
+        <w:ind w:left="5760" w:hanging="360"/>
+      </w:pPr>
+    </w:lvl>
+    <w:lvl w:ilvl="8" w:tplc="0C09001B" w:tentative="1">
+      <w:start w:val="1"/>
+      <w:numFmt w:val="lowerRoman"/>
+      <w:lvlText w:val="%9."/>
+      <w:lvlJc w:val="right"/>
+      <w:pPr>
+        <w:ind w:left="6480" w:hanging="180"/>
+      </w:pPr>
+    </w:lvl>
+  </w:abstractNum>
+  <w:abstractNum w:abstractNumId="18" w15:restartNumberingAfterBreak="0">
     <w:nsid w:val="79EE6BF4"/>
     <w:multiLevelType w:val="hybridMultilevel"/>
     <w:tmpl w:val="E2B0268A"/>
@@ -4144,7 +7140,7 @@
       </w:rPr>
     </w:lvl>
   </w:abstractNum>
-  <w:abstractNum w:abstractNumId="12" w15:restartNumberingAfterBreak="0">
+  <w:abstractNum w:abstractNumId="19" w15:restartNumberingAfterBreak="0">
     <w:nsid w:val="7A351B6B"/>
     <w:multiLevelType w:val="hybridMultilevel"/>
     <w:tmpl w:val="49F23986"/>
@@ -4258,43 +7254,64 @@
     </w:lvl>
   </w:abstractNum>
   <w:num w:numId="1">
+    <w:abstractNumId w:val="9"/>
+  </w:num>
+  <w:num w:numId="2">
+    <w:abstractNumId w:val="5"/>
+  </w:num>
+  <w:num w:numId="3">
+    <w:abstractNumId w:val="14"/>
+  </w:num>
+  <w:num w:numId="4">
+    <w:abstractNumId w:val="6"/>
+  </w:num>
+  <w:num w:numId="5">
+    <w:abstractNumId w:val="4"/>
+  </w:num>
+  <w:num w:numId="6">
+    <w:abstractNumId w:val="1"/>
+  </w:num>
+  <w:num w:numId="7">
+    <w:abstractNumId w:val="10"/>
+  </w:num>
+  <w:num w:numId="8">
+    <w:abstractNumId w:val="2"/>
+  </w:num>
+  <w:num w:numId="9">
+    <w:abstractNumId w:val="3"/>
+  </w:num>
+  <w:num w:numId="10">
+    <w:abstractNumId w:val="19"/>
+  </w:num>
+  <w:num w:numId="11">
     <w:abstractNumId w:val="7"/>
   </w:num>
-  <w:num w:numId="2">
-    <w:abstractNumId w:val="4"/>
+  <w:num w:numId="12">
+    <w:abstractNumId w:val="18"/>
   </w:num>
-  <w:num w:numId="3">
-    <w:abstractNumId w:val="10"/>
+  <w:num w:numId="13">
+    <w:abstractNumId w:val="12"/>
   </w:num>
-  <w:num w:numId="4">
-    <w:abstractNumId w:val="5"/>
+  <w:num w:numId="14">
+    <w:abstractNumId w:val="16"/>
   </w:num>
-  <w:num w:numId="5">
-    <w:abstractNumId w:val="3"/>
+  <w:num w:numId="15">
+    <w:abstractNumId w:val="13"/>
   </w:num>
-  <w:num w:numId="6">
+  <w:num w:numId="16">
     <w:abstractNumId w:val="0"/>
   </w:num>
-  <w:num w:numId="7">
+  <w:num w:numId="17">
     <w:abstractNumId w:val="8"/>
   </w:num>
-  <w:num w:numId="8">
-    <w:abstractNumId w:val="1"/>
+  <w:num w:numId="18">
+    <w:abstractNumId w:val="17"/>
   </w:num>
-  <w:num w:numId="9">
-    <w:abstractNumId w:val="2"/>
+  <w:num w:numId="19">
+    <w:abstractNumId w:val="15"/>
   </w:num>
-  <w:num w:numId="10">
-    <w:abstractNumId w:val="12"/>
-  </w:num>
-  <w:num w:numId="11">
-    <w:abstractNumId w:val="6"/>
-  </w:num>
-  <w:num w:numId="12">
+  <w:num w:numId="20">
     <w:abstractNumId w:val="11"/>
-  </w:num>
-  <w:num w:numId="13">
-    <w:abstractNumId w:val="9"/>
   </w:num>
 </w:numbering>
 </file>
@@ -5083,6 +8100,18 @@
       <w:szCs w:val="24"/>
     </w:rPr>
   </w:style>
+  <w:style w:type="character" w:styleId="UnresolvedMention">
+    <w:name w:val="Unresolved Mention"/>
+    <w:basedOn w:val="DefaultParagraphFont"/>
+    <w:uiPriority w:val="99"/>
+    <w:semiHidden/>
+    <w:unhideWhenUsed/>
+    <w:rsid w:val="00370EB5"/>
+    <w:rPr>
+      <w:color w:val="808080"/>
+      <w:shd w:val="clear" w:color="auto" w:fill="E6E6E6"/>
+    </w:rPr>
+  </w:style>
 </w:styles>
 </file>
 
@@ -5352,7 +8381,7 @@
 </file>
 
 <file path=customXml/itemProps1.xml><?xml version="1.0" encoding="utf-8"?>
-<ds:datastoreItem xmlns:ds="http://schemas.openxmlformats.org/officeDocument/2006/customXml" ds:itemID="{B70588B5-1603-4D2A-A3F3-CD5DCC2A72C6}">
+<ds:datastoreItem xmlns:ds="http://schemas.openxmlformats.org/officeDocument/2006/customXml" ds:itemID="{15C067C5-8C95-43EA-9270-93756666CEB8}">
   <ds:schemaRefs>
     <ds:schemaRef ds:uri="http://schemas.openxmlformats.org/officeDocument/2006/bibliography"/>
   </ds:schemaRefs>

</xml_diff>